<commit_message>
Stubs & Use Casses
</commit_message>
<xml_diff>
--- a/BackEndLogic-Stubs/stubs.docx
+++ b/BackEndLogic-Stubs/stubs.docx
@@ -424,7 +424,14 @@
                 <w:sz w:val="20"/>
                 <w:szCs w:val="20"/>
               </w:rPr>
-              <w:t xml:space="preserve">return </w:t>
+              <w:t>success</w:t>
+            </w:r>
+            <w:r>
+              <w:rPr>
+                <w:sz w:val="20"/>
+                <w:szCs w:val="20"/>
+              </w:rPr>
+              <w:t xml:space="preserve"> </w:t>
             </w:r>
           </w:p>
         </w:tc>
@@ -487,6 +494,253 @@
                 <w:szCs w:val="20"/>
               </w:rPr>
             </w:pPr>
+            <w:proofErr w:type="spellStart"/>
+            <w:r>
+              <w:rPr>
+                <w:sz w:val="20"/>
+                <w:szCs w:val="20"/>
+              </w:rPr>
+              <w:t>User_id</w:t>
+            </w:r>
+            <w:proofErr w:type="spellEnd"/>
+          </w:p>
+        </w:tc>
+        <w:tc>
+          <w:tcPr>
+            <w:tcW w:w="4625" w:type="dxa"/>
+          </w:tcPr>
+          <w:p>
+            <w:pPr>
+              <w:pStyle w:val="Default"/>
+              <w:rPr>
+                <w:sz w:val="20"/>
+                <w:szCs w:val="20"/>
+              </w:rPr>
+            </w:pPr>
+            <w:r>
+              <w:rPr>
+                <w:sz w:val="20"/>
+                <w:szCs w:val="20"/>
+              </w:rPr>
+              <w:t>It is login user id</w:t>
+            </w:r>
+          </w:p>
+        </w:tc>
+        <w:tc>
+          <w:tcPr>
+            <w:tcW w:w="3736" w:type="dxa"/>
+          </w:tcPr>
+          <w:p>
+            <w:pPr>
+              <w:pStyle w:val="Default"/>
+              <w:rPr>
+                <w:sz w:val="20"/>
+                <w:szCs w:val="20"/>
+              </w:rPr>
+            </w:pPr>
+            <w:r>
+              <w:rPr>
+                <w:sz w:val="20"/>
+                <w:szCs w:val="20"/>
+              </w:rPr>
+              <w:t>25</w:t>
+            </w:r>
+          </w:p>
+        </w:tc>
+      </w:tr>
+      <w:tr>
+        <w:trPr>
+          <w:trHeight w:val="361"/>
+        </w:trPr>
+        <w:tc>
+          <w:tcPr>
+            <w:tcW w:w="1922" w:type="dxa"/>
+          </w:tcPr>
+          <w:p>
+            <w:pPr>
+              <w:pStyle w:val="Default"/>
+              <w:rPr>
+                <w:sz w:val="20"/>
+                <w:szCs w:val="20"/>
+              </w:rPr>
+            </w:pPr>
+            <w:proofErr w:type="spellStart"/>
+            <w:r>
+              <w:rPr>
+                <w:sz w:val="20"/>
+                <w:szCs w:val="20"/>
+              </w:rPr>
+              <w:t>User_type</w:t>
+            </w:r>
+            <w:proofErr w:type="spellEnd"/>
+          </w:p>
+        </w:tc>
+        <w:tc>
+          <w:tcPr>
+            <w:tcW w:w="4625" w:type="dxa"/>
+          </w:tcPr>
+          <w:p>
+            <w:pPr>
+              <w:pStyle w:val="Default"/>
+              <w:rPr>
+                <w:sz w:val="20"/>
+                <w:szCs w:val="20"/>
+              </w:rPr>
+            </w:pPr>
+            <w:r>
+              <w:rPr>
+                <w:sz w:val="20"/>
+                <w:szCs w:val="20"/>
+              </w:rPr>
+              <w:t>It’s the type of user sender or courier</w:t>
+            </w:r>
+          </w:p>
+        </w:tc>
+        <w:tc>
+          <w:tcPr>
+            <w:tcW w:w="3736" w:type="dxa"/>
+          </w:tcPr>
+          <w:p>
+            <w:pPr>
+              <w:pStyle w:val="Default"/>
+              <w:rPr>
+                <w:sz w:val="20"/>
+                <w:szCs w:val="20"/>
+              </w:rPr>
+            </w:pPr>
+            <w:r>
+              <w:rPr>
+                <w:sz w:val="20"/>
+                <w:szCs w:val="20"/>
+              </w:rPr>
+              <w:t>S</w:t>
+            </w:r>
+            <w:r>
+              <w:rPr>
+                <w:sz w:val="20"/>
+                <w:szCs w:val="20"/>
+              </w:rPr>
+              <w:t>ender</w:t>
+            </w:r>
+            <w:r>
+              <w:rPr>
+                <w:sz w:val="20"/>
+                <w:szCs w:val="20"/>
+              </w:rPr>
+              <w:t>/C</w:t>
+            </w:r>
+            <w:r>
+              <w:rPr>
+                <w:sz w:val="20"/>
+                <w:szCs w:val="20"/>
+              </w:rPr>
+              <w:t>ourier</w:t>
+            </w:r>
+          </w:p>
+        </w:tc>
+      </w:tr>
+      <w:tr>
+        <w:trPr>
+          <w:trHeight w:val="361"/>
+        </w:trPr>
+        <w:tc>
+          <w:tcPr>
+            <w:tcW w:w="1922" w:type="dxa"/>
+          </w:tcPr>
+          <w:p>
+            <w:pPr>
+              <w:pStyle w:val="Default"/>
+              <w:rPr>
+                <w:sz w:val="20"/>
+                <w:szCs w:val="20"/>
+              </w:rPr>
+            </w:pPr>
+            <w:proofErr w:type="spellStart"/>
+            <w:r>
+              <w:rPr>
+                <w:sz w:val="20"/>
+                <w:szCs w:val="20"/>
+              </w:rPr>
+              <w:t>Courier_id</w:t>
+            </w:r>
+            <w:proofErr w:type="spellEnd"/>
+          </w:p>
+        </w:tc>
+        <w:tc>
+          <w:tcPr>
+            <w:tcW w:w="4625" w:type="dxa"/>
+          </w:tcPr>
+          <w:p>
+            <w:pPr>
+              <w:pStyle w:val="Default"/>
+              <w:rPr>
+                <w:sz w:val="20"/>
+                <w:szCs w:val="20"/>
+              </w:rPr>
+            </w:pPr>
+            <w:r>
+              <w:rPr>
+                <w:sz w:val="20"/>
+                <w:szCs w:val="20"/>
+              </w:rPr>
+              <w:t xml:space="preserve">If </w:t>
+            </w:r>
+            <w:proofErr w:type="spellStart"/>
+            <w:r>
+              <w:rPr>
+                <w:sz w:val="20"/>
+                <w:szCs w:val="20"/>
+              </w:rPr>
+              <w:t>user_type</w:t>
+            </w:r>
+            <w:proofErr w:type="spellEnd"/>
+            <w:r>
+              <w:rPr>
+                <w:sz w:val="20"/>
+                <w:szCs w:val="20"/>
+              </w:rPr>
+              <w:t xml:space="preserve"> is courier </w:t>
+            </w:r>
+          </w:p>
+        </w:tc>
+        <w:tc>
+          <w:tcPr>
+            <w:tcW w:w="3736" w:type="dxa"/>
+          </w:tcPr>
+          <w:p>
+            <w:pPr>
+              <w:pStyle w:val="Default"/>
+              <w:rPr>
+                <w:sz w:val="20"/>
+                <w:szCs w:val="20"/>
+              </w:rPr>
+            </w:pPr>
+            <w:r>
+              <w:rPr>
+                <w:sz w:val="20"/>
+                <w:szCs w:val="20"/>
+              </w:rPr>
+              <w:t>25635</w:t>
+            </w:r>
+          </w:p>
+        </w:tc>
+      </w:tr>
+      <w:tr>
+        <w:trPr>
+          <w:trHeight w:val="361"/>
+        </w:trPr>
+        <w:tc>
+          <w:tcPr>
+            <w:tcW w:w="1922" w:type="dxa"/>
+          </w:tcPr>
+          <w:p>
+            <w:pPr>
+              <w:pStyle w:val="Default"/>
+              <w:rPr>
+                <w:sz w:val="20"/>
+                <w:szCs w:val="20"/>
+              </w:rPr>
+            </w:pPr>
             <w:r>
               <w:rPr>
                 <w:sz w:val="20"/>
@@ -590,6 +844,7 @@
         </w:rPr>
         <w:t>{</w:t>
       </w:r>
+      <w:proofErr w:type="gramStart"/>
       <w:r>
         <w:rPr>
           <w:color w:val="000000"/>
@@ -599,18 +854,19 @@
       </w:r>
       <w:r>
         <w:rPr>
-          <w:color w:val="000000"/>
-          <w:sz w:val="20"/>
-        </w:rPr>
-        <w:t>return</w:t>
-      </w:r>
-      <w:r>
-        <w:rPr>
-          <w:color w:val="000000"/>
-          <w:sz w:val="20"/>
-        </w:rPr>
-        <w:t>’</w:t>
-      </w:r>
+          <w:sz w:val="20"/>
+          <w:szCs w:val="20"/>
+        </w:rPr>
+        <w:t xml:space="preserve"> </w:t>
+      </w:r>
+      <w:r>
+        <w:rPr>
+          <w:sz w:val="20"/>
+          <w:szCs w:val="20"/>
+        </w:rPr>
+        <w:t>success</w:t>
+      </w:r>
+      <w:proofErr w:type="gramEnd"/>
       <w:r>
         <w:rPr>
           <w:color w:val="000000"/>
@@ -1134,7 +1390,7 @@
                 <w:sz w:val="20"/>
                 <w:szCs w:val="20"/>
               </w:rPr>
-              <w:t xml:space="preserve">return </w:t>
+              <w:t>success</w:t>
             </w:r>
           </w:p>
         </w:tc>
@@ -1321,6 +1577,7 @@
         </w:rPr>
         <w:t>{</w:t>
       </w:r>
+      <w:proofErr w:type="gramStart"/>
       <w:r>
         <w:rPr>
           <w:color w:val="000000"/>
@@ -1330,18 +1587,19 @@
       </w:r>
       <w:r>
         <w:rPr>
-          <w:color w:val="000000"/>
-          <w:sz w:val="20"/>
-        </w:rPr>
-        <w:t>return</w:t>
-      </w:r>
-      <w:r>
-        <w:rPr>
-          <w:color w:val="000000"/>
-          <w:sz w:val="20"/>
-        </w:rPr>
-        <w:t>’</w:t>
-      </w:r>
+          <w:sz w:val="20"/>
+          <w:szCs w:val="20"/>
+        </w:rPr>
+        <w:t xml:space="preserve"> </w:t>
+      </w:r>
+      <w:r>
+        <w:rPr>
+          <w:sz w:val="20"/>
+          <w:szCs w:val="20"/>
+        </w:rPr>
+        <w:t>success</w:t>
+      </w:r>
+      <w:proofErr w:type="gramEnd"/>
       <w:r>
         <w:rPr>
           <w:color w:val="000000"/>
@@ -1548,7 +1806,7 @@
         <w:t xml:space="preserve">This request </w:t>
       </w:r>
       <w:r>
-        <w:t>generates verification code &amp; email it and returns verification code</w:t>
+        <w:t>generates verification code &amp; email it</w:t>
       </w:r>
       <w:r>
         <w:t>.</w:t>
@@ -1872,7 +2130,7 @@
                 <w:sz w:val="20"/>
                 <w:szCs w:val="20"/>
               </w:rPr>
-              <w:t xml:space="preserve">return </w:t>
+              <w:t>success</w:t>
             </w:r>
           </w:p>
         </w:tc>
@@ -1914,7 +2172,21 @@
                 <w:sz w:val="20"/>
                 <w:szCs w:val="20"/>
               </w:rPr>
-              <w:t>returns verification code.</w:t>
+              <w:t xml:space="preserve">returns </w:t>
+            </w:r>
+            <w:r>
+              <w:rPr>
+                <w:sz w:val="20"/>
+                <w:szCs w:val="20"/>
+              </w:rPr>
+              <w:t>true when code is generated</w:t>
+            </w:r>
+            <w:r>
+              <w:rPr>
+                <w:sz w:val="20"/>
+                <w:szCs w:val="20"/>
+              </w:rPr>
+              <w:t>.</w:t>
             </w:r>
           </w:p>
         </w:tc>
@@ -1925,17 +2197,27 @@
           <w:p>
             <w:pPr>
               <w:pStyle w:val="Default"/>
-              <w:rPr>
-                <w:sz w:val="20"/>
-                <w:szCs w:val="20"/>
-              </w:rPr>
-            </w:pPr>
-            <w:r>
-              <w:rPr>
-                <w:sz w:val="20"/>
-                <w:szCs w:val="20"/>
-              </w:rPr>
-              <w:t>2985365</w:t>
+              <w:tabs>
+                <w:tab w:val="center" w:pos="1758"/>
+              </w:tabs>
+              <w:rPr>
+                <w:sz w:val="20"/>
+                <w:szCs w:val="20"/>
+              </w:rPr>
+            </w:pPr>
+            <w:r>
+              <w:rPr>
+                <w:sz w:val="20"/>
+                <w:szCs w:val="20"/>
+              </w:rPr>
+              <w:t>t</w:t>
+            </w:r>
+            <w:r>
+              <w:rPr>
+                <w:sz w:val="20"/>
+                <w:szCs w:val="20"/>
+              </w:rPr>
+              <w:t>rue/false</w:t>
             </w:r>
           </w:p>
         </w:tc>
@@ -2052,6 +2334,7 @@
         </w:rPr>
         <w:t>{</w:t>
       </w:r>
+      <w:proofErr w:type="gramStart"/>
       <w:r>
         <w:rPr>
           <w:color w:val="000000"/>
@@ -2061,18 +2344,19 @@
       </w:r>
       <w:r>
         <w:rPr>
-          <w:color w:val="000000"/>
-          <w:sz w:val="20"/>
-        </w:rPr>
-        <w:t>return</w:t>
-      </w:r>
-      <w:r>
-        <w:rPr>
-          <w:color w:val="000000"/>
-          <w:sz w:val="20"/>
-        </w:rPr>
-        <w:t>’</w:t>
-      </w:r>
+          <w:sz w:val="20"/>
+          <w:szCs w:val="20"/>
+        </w:rPr>
+        <w:t xml:space="preserve"> </w:t>
+      </w:r>
+      <w:r>
+        <w:rPr>
+          <w:sz w:val="20"/>
+          <w:szCs w:val="20"/>
+        </w:rPr>
+        <w:t>success</w:t>
+      </w:r>
+      <w:proofErr w:type="gramEnd"/>
       <w:r>
         <w:rPr>
           <w:color w:val="000000"/>
@@ -2092,7 +2376,7 @@
           <w:sz w:val="20"/>
           <w:szCs w:val="20"/>
         </w:rPr>
-        <w:t>2985365</w:t>
+        <w:t>true</w:t>
       </w:r>
       <w:r>
         <w:rPr>
@@ -2609,7 +2893,7 @@
                 <w:sz w:val="20"/>
                 <w:szCs w:val="20"/>
               </w:rPr>
-              <w:t xml:space="preserve">return </w:t>
+              <w:t>success</w:t>
             </w:r>
           </w:p>
         </w:tc>
@@ -2819,15 +3103,15 @@
       </w:r>
       <w:r>
         <w:rPr>
-          <w:color w:val="000000"/>
-          <w:sz w:val="20"/>
-        </w:rPr>
-        <w:t>return</w:t>
-      </w:r>
-      <w:r>
-        <w:rPr>
-          <w:color w:val="000000"/>
-          <w:sz w:val="20"/>
+          <w:sz w:val="20"/>
+          <w:szCs w:val="20"/>
+        </w:rPr>
+        <w:t>success</w:t>
+      </w:r>
+      <w:r>
+        <w:rPr>
+          <w:sz w:val="20"/>
+          <w:szCs w:val="20"/>
         </w:rPr>
         <w:t>’</w:t>
       </w:r>
@@ -2850,7 +3134,7 @@
           <w:sz w:val="20"/>
           <w:szCs w:val="20"/>
         </w:rPr>
-        <w:t>2985365</w:t>
+        <w:t>true</w:t>
       </w:r>
       <w:r>
         <w:rPr>
@@ -2871,16 +3155,6 @@
     <w:p>
       <w:pPr>
         <w:rPr>
-          <w:color w:val="000000"/>
-          <w:sz w:val="20"/>
-        </w:rPr>
-      </w:pPr>
-    </w:p>
-    <w:p/>
-    <w:p/>
-    <w:p>
-      <w:pPr>
-        <w:rPr>
           <w:b/>
           <w:sz w:val="28"/>
           <w:szCs w:val="28"/>
@@ -2924,6 +3198,9 @@
       </w:r>
       <w:r>
         <w:t>register user</w:t>
+      </w:r>
+      <w:r>
+        <w:t xml:space="preserve"> when code is verified</w:t>
       </w:r>
       <w:r>
         <w:t xml:space="preserve"> and returns User ID</w:t>
@@ -3666,7 +3943,7 @@
                 <w:sz w:val="20"/>
                 <w:szCs w:val="20"/>
               </w:rPr>
-              <w:t xml:space="preserve">return </w:t>
+              <w:t>success</w:t>
             </w:r>
           </w:p>
         </w:tc>
@@ -3909,10 +4186,10 @@
       </w:r>
       <w:r>
         <w:rPr>
-          <w:color w:val="000000"/>
-          <w:sz w:val="20"/>
-        </w:rPr>
-        <w:t>return</w:t>
+          <w:sz w:val="20"/>
+          <w:szCs w:val="20"/>
+        </w:rPr>
+        <w:t>success</w:t>
       </w:r>
       <w:r>
         <w:rPr>
@@ -4950,7 +5227,7 @@
                 <w:sz w:val="20"/>
                 <w:szCs w:val="20"/>
               </w:rPr>
-              <w:t xml:space="preserve">return </w:t>
+              <w:t>success</w:t>
             </w:r>
           </w:p>
         </w:tc>
@@ -5186,10 +5463,10 @@
       </w:r>
       <w:r>
         <w:rPr>
-          <w:color w:val="000000"/>
-          <w:sz w:val="20"/>
-        </w:rPr>
-        <w:t>return</w:t>
+          <w:sz w:val="20"/>
+          <w:szCs w:val="20"/>
+        </w:rPr>
+        <w:t>success</w:t>
       </w:r>
       <w:r>
         <w:rPr>
@@ -5625,7 +5902,7 @@
                 <w:sz w:val="20"/>
                 <w:szCs w:val="20"/>
               </w:rPr>
-              <w:t>Province</w:t>
+              <w:t>Delivery Area Type</w:t>
             </w:r>
           </w:p>
         </w:tc>
@@ -5645,14 +5922,7 @@
                 <w:sz w:val="20"/>
                 <w:szCs w:val="20"/>
               </w:rPr>
-              <w:t xml:space="preserve">Province ID in which courier will deliver </w:t>
-            </w:r>
-            <w:r>
-              <w:rPr>
-                <w:sz w:val="20"/>
-                <w:szCs w:val="20"/>
-              </w:rPr>
-              <w:t>packages</w:t>
+              <w:t>This will Nationwide, Province or Counties/County</w:t>
             </w:r>
           </w:p>
         </w:tc>
@@ -5676,7 +5946,21 @@
                 <w:sz w:val="20"/>
                 <w:szCs w:val="20"/>
               </w:rPr>
-              <w:t>21</w:t>
+              <w:t>Nationwide</w:t>
+            </w:r>
+            <w:r>
+              <w:rPr>
+                <w:sz w:val="20"/>
+                <w:szCs w:val="20"/>
+              </w:rPr>
+              <w:t>/Province/</w:t>
+            </w:r>
+            <w:r>
+              <w:rPr>
+                <w:sz w:val="20"/>
+                <w:szCs w:val="20"/>
+              </w:rPr>
+              <w:t>Counties/County</w:t>
             </w:r>
           </w:p>
         </w:tc>
@@ -5701,7 +5985,7 @@
                 <w:sz w:val="20"/>
                 <w:szCs w:val="20"/>
               </w:rPr>
-              <w:t>County</w:t>
+              <w:t>Province</w:t>
             </w:r>
           </w:p>
         </w:tc>
@@ -5721,7 +6005,14 @@
                 <w:sz w:val="20"/>
                 <w:szCs w:val="20"/>
               </w:rPr>
-              <w:t>County ID in which courier will deliver packages</w:t>
+              <w:t xml:space="preserve">Province ID in which courier will deliver </w:t>
+            </w:r>
+            <w:r>
+              <w:rPr>
+                <w:sz w:val="20"/>
+                <w:szCs w:val="20"/>
+              </w:rPr>
+              <w:t>packages</w:t>
             </w:r>
           </w:p>
         </w:tc>
@@ -5745,7 +6036,90 @@
                 <w:sz w:val="20"/>
                 <w:szCs w:val="20"/>
               </w:rPr>
+              <w:t>21</w:t>
+            </w:r>
+          </w:p>
+        </w:tc>
+      </w:tr>
+      <w:tr>
+        <w:trPr>
+          <w:trHeight w:val="379"/>
+        </w:trPr>
+        <w:tc>
+          <w:tcPr>
+            <w:tcW w:w="1927" w:type="dxa"/>
+          </w:tcPr>
+          <w:p>
+            <w:pPr>
+              <w:rPr>
+                <w:sz w:val="20"/>
+                <w:szCs w:val="20"/>
+              </w:rPr>
+            </w:pPr>
+            <w:r>
+              <w:rPr>
+                <w:sz w:val="20"/>
+                <w:szCs w:val="20"/>
+              </w:rPr>
+              <w:t>County</w:t>
+            </w:r>
+          </w:p>
+        </w:tc>
+        <w:tc>
+          <w:tcPr>
+            <w:tcW w:w="4636" w:type="dxa"/>
+          </w:tcPr>
+          <w:p>
+            <w:pPr>
+              <w:rPr>
+                <w:sz w:val="20"/>
+                <w:szCs w:val="20"/>
+              </w:rPr>
+            </w:pPr>
+            <w:r>
+              <w:rPr>
+                <w:sz w:val="20"/>
+                <w:szCs w:val="20"/>
+              </w:rPr>
+              <w:t>County ID in which courier will deliver packages</w:t>
+            </w:r>
+            <w:r>
+              <w:rPr>
+                <w:sz w:val="20"/>
+                <w:szCs w:val="20"/>
+              </w:rPr>
+              <w:t xml:space="preserve"> It will be more then 1 or empty </w:t>
+            </w:r>
+          </w:p>
+        </w:tc>
+        <w:tc>
+          <w:tcPr>
+            <w:tcW w:w="3745" w:type="dxa"/>
+          </w:tcPr>
+          <w:p>
+            <w:pPr>
+              <w:pStyle w:val="Default"/>
+              <w:tabs>
+                <w:tab w:val="center" w:pos="1764"/>
+              </w:tabs>
+              <w:rPr>
+                <w:sz w:val="20"/>
+                <w:szCs w:val="20"/>
+              </w:rPr>
+            </w:pPr>
+            <w:r>
+              <w:rPr>
+                <w:sz w:val="20"/>
+                <w:szCs w:val="20"/>
+              </w:rPr>
               <w:t>22</w:t>
+            </w:r>
+            <w:r>
+              <w:rPr>
+                <w:sz w:val="20"/>
+                <w:szCs w:val="20"/>
+              </w:rPr>
+              <w:t>,23</w:t>
             </w:r>
           </w:p>
         </w:tc>
@@ -5848,7 +6222,7 @@
                 <w:sz w:val="20"/>
                 <w:szCs w:val="20"/>
               </w:rPr>
-              <w:t xml:space="preserve">return </w:t>
+              <w:t>success</w:t>
             </w:r>
           </w:p>
         </w:tc>
@@ -6014,10 +6388,10 @@
       </w:r>
       <w:r>
         <w:rPr>
-          <w:color w:val="000000"/>
-          <w:sz w:val="20"/>
-        </w:rPr>
-        <w:t>return</w:t>
+          <w:sz w:val="20"/>
+          <w:szCs w:val="20"/>
+        </w:rPr>
+        <w:t>success</w:t>
       </w:r>
       <w:r>
         <w:rPr>
@@ -6054,22 +6428,6 @@
         </w:rPr>
         <w:t>}</w:t>
       </w:r>
-    </w:p>
-    <w:p>
-      <w:pPr>
-        <w:rPr>
-          <w:color w:val="000000"/>
-          <w:sz w:val="20"/>
-        </w:rPr>
-      </w:pPr>
-    </w:p>
-    <w:p>
-      <w:pPr>
-        <w:rPr>
-          <w:color w:val="000000"/>
-          <w:sz w:val="20"/>
-        </w:rPr>
-      </w:pPr>
     </w:p>
     <w:p>
       <w:pPr>
@@ -6969,7 +7327,14 @@
                 <w:sz w:val="20"/>
                 <w:szCs w:val="20"/>
               </w:rPr>
-              <w:t xml:space="preserve">return </w:t>
+              <w:t>success</w:t>
+            </w:r>
+            <w:r>
+              <w:rPr>
+                <w:sz w:val="20"/>
+                <w:szCs w:val="20"/>
+              </w:rPr>
+              <w:t xml:space="preserve"> </w:t>
             </w:r>
           </w:p>
         </w:tc>
@@ -7037,7 +7402,14 @@
                 <w:sz w:val="20"/>
                 <w:szCs w:val="20"/>
               </w:rPr>
-              <w:t>error</w:t>
+              <w:t>E</w:t>
+            </w:r>
+            <w:r>
+              <w:rPr>
+                <w:sz w:val="20"/>
+                <w:szCs w:val="20"/>
+              </w:rPr>
+              <w:t>rror</w:t>
             </w:r>
           </w:p>
         </w:tc>
@@ -7121,10 +7493,10 @@
       </w:r>
       <w:r>
         <w:rPr>
-          <w:color w:val="000000"/>
-          <w:sz w:val="20"/>
-        </w:rPr>
-        <w:t>return</w:t>
+          <w:sz w:val="20"/>
+          <w:szCs w:val="20"/>
+        </w:rPr>
+        <w:t>success</w:t>
       </w:r>
       <w:r>
         <w:rPr>
@@ -7208,7 +7580,18 @@
     </w:p>
     <w:p>
       <w:r>
-        <w:t>This request add user credit card.</w:t>
+        <w:t xml:space="preserve">This request add user </w:t>
+      </w:r>
+      <w:proofErr w:type="spellStart"/>
+      <w:r>
+        <w:t>Paypal</w:t>
+      </w:r>
+      <w:proofErr w:type="spellEnd"/>
+      <w:r>
+        <w:t xml:space="preserve"> email</w:t>
+      </w:r>
+      <w:r>
+        <w:t>.</w:t>
       </w:r>
     </w:p>
     <w:p>
@@ -7626,7 +8009,14 @@
                 <w:sz w:val="20"/>
                 <w:szCs w:val="20"/>
               </w:rPr>
-              <w:t xml:space="preserve">return </w:t>
+              <w:t>success</w:t>
+            </w:r>
+            <w:r>
+              <w:rPr>
+                <w:sz w:val="20"/>
+                <w:szCs w:val="20"/>
+              </w:rPr>
+              <w:t xml:space="preserve"> </w:t>
             </w:r>
           </w:p>
         </w:tc>
@@ -7778,10 +8168,10 @@
       </w:r>
       <w:r>
         <w:rPr>
-          <w:color w:val="000000"/>
-          <w:sz w:val="20"/>
-        </w:rPr>
-        <w:t>return</w:t>
+          <w:sz w:val="20"/>
+          <w:szCs w:val="20"/>
+        </w:rPr>
+        <w:t>success</w:t>
       </w:r>
       <w:r>
         <w:rPr>
@@ -7881,8 +8271,9 @@
       <w:r>
         <w:t>This request add user credit card.</w:t>
       </w:r>
-    </w:p>
-    <w:p>
+      <w:r>
+        <w:br/>
+      </w:r>
       <w:r>
         <w:t>Request parameters:</w:t>
       </w:r>
@@ -8118,19 +8509,23 @@
           <w:p>
             <w:pPr>
               <w:rPr>
-                <w:sz w:val="20"/>
-                <w:szCs w:val="20"/>
-              </w:rPr>
-            </w:pPr>
-            <w:r>
-              <w:rPr>
                 <w:rFonts w:ascii="Calibri" w:hAnsi="Calibri"/>
                 <w:color w:val="000000"/>
                 <w:sz w:val="20"/>
                 <w:szCs w:val="20"/>
               </w:rPr>
-              <w:t>Deposit Fee</w:t>
-            </w:r>
+            </w:pPr>
+            <w:proofErr w:type="spellStart"/>
+            <w:r>
+              <w:rPr>
+                <w:rFonts w:ascii="Calibri" w:hAnsi="Calibri"/>
+                <w:color w:val="000000"/>
+                <w:sz w:val="20"/>
+                <w:szCs w:val="20"/>
+              </w:rPr>
+              <w:t>Courier_id</w:t>
+            </w:r>
+            <w:proofErr w:type="spellEnd"/>
           </w:p>
         </w:tc>
         <w:tc>
@@ -8145,13 +8540,15 @@
                 <w:szCs w:val="20"/>
               </w:rPr>
             </w:pPr>
-            <w:r>
-              <w:rPr>
-                <w:sz w:val="20"/>
-                <w:szCs w:val="20"/>
-              </w:rPr>
-              <w:t>Courier deposit fee</w:t>
-            </w:r>
+            <w:proofErr w:type="spellStart"/>
+            <w:r>
+              <w:rPr>
+                <w:sz w:val="20"/>
+                <w:szCs w:val="20"/>
+              </w:rPr>
+              <w:t>Courier_id</w:t>
+            </w:r>
+            <w:proofErr w:type="spellEnd"/>
           </w:p>
         </w:tc>
         <w:tc>
@@ -8174,14 +8571,90 @@
                 <w:sz w:val="20"/>
                 <w:szCs w:val="20"/>
               </w:rPr>
+              <w:t>25</w:t>
+            </w:r>
+          </w:p>
+        </w:tc>
+      </w:tr>
+      <w:tr>
+        <w:trPr>
+          <w:trHeight w:val="379"/>
+        </w:trPr>
+        <w:tc>
+          <w:tcPr>
+            <w:tcW w:w="1927" w:type="dxa"/>
+          </w:tcPr>
+          <w:p>
+            <w:pPr>
+              <w:rPr>
+                <w:sz w:val="20"/>
+                <w:szCs w:val="20"/>
+              </w:rPr>
+            </w:pPr>
+            <w:bookmarkStart w:id="0" w:name="_GoBack"/>
+            <w:r>
+              <w:rPr>
+                <w:rFonts w:ascii="Calibri" w:hAnsi="Calibri"/>
+                <w:color w:val="000000"/>
+                <w:sz w:val="20"/>
+                <w:szCs w:val="20"/>
+              </w:rPr>
+              <w:t>Deposit Fee</w:t>
+            </w:r>
+            <w:bookmarkEnd w:id="0"/>
+          </w:p>
+        </w:tc>
+        <w:tc>
+          <w:tcPr>
+            <w:tcW w:w="4728" w:type="dxa"/>
+          </w:tcPr>
+          <w:p>
+            <w:pPr>
+              <w:pStyle w:val="Default"/>
+              <w:rPr>
+                <w:sz w:val="20"/>
+                <w:szCs w:val="20"/>
+              </w:rPr>
+            </w:pPr>
+            <w:r>
+              <w:rPr>
+                <w:sz w:val="20"/>
+                <w:szCs w:val="20"/>
+              </w:rPr>
+              <w:t>Courier deposit fee</w:t>
+            </w:r>
+          </w:p>
+        </w:tc>
+        <w:tc>
+          <w:tcPr>
+            <w:tcW w:w="3653" w:type="dxa"/>
+          </w:tcPr>
+          <w:p>
+            <w:pPr>
+              <w:pStyle w:val="Default"/>
+              <w:tabs>
+                <w:tab w:val="center" w:pos="1764"/>
+              </w:tabs>
+              <w:rPr>
+                <w:sz w:val="20"/>
+                <w:szCs w:val="20"/>
+              </w:rPr>
+            </w:pPr>
+            <w:r>
+              <w:rPr>
+                <w:sz w:val="20"/>
+                <w:szCs w:val="20"/>
+              </w:rPr>
               <w:t>30</w:t>
             </w:r>
           </w:p>
         </w:tc>
       </w:tr>
     </w:tbl>
-    <w:p/>
     <w:p>
+      <w:pPr>
+        <w:spacing w:before="240" w:after="0" w:line="480" w:lineRule="auto"/>
+      </w:pPr>
       <w:r>
         <w:t>Response elements:</w:t>
       </w:r>
@@ -8277,7 +8750,14 @@
                 <w:sz w:val="20"/>
                 <w:szCs w:val="20"/>
               </w:rPr>
-              <w:t xml:space="preserve">return </w:t>
+              <w:t>success</w:t>
+            </w:r>
+            <w:r>
+              <w:rPr>
+                <w:sz w:val="20"/>
+                <w:szCs w:val="20"/>
+              </w:rPr>
+              <w:t xml:space="preserve"> </w:t>
             </w:r>
           </w:p>
         </w:tc>
@@ -8404,13 +8884,13 @@
     </w:tbl>
     <w:p>
       <w:pPr>
+        <w:spacing w:before="240"/>
         <w:rPr>
           <w:color w:val="000000"/>
           <w:sz w:val="20"/>
         </w:rPr>
       </w:pPr>
       <w:r>
-        <w:br/>
         <w:t xml:space="preserve">Example response: </w:t>
       </w:r>
       <w:r>
@@ -8429,10 +8909,10 @@
       </w:r>
       <w:r>
         <w:rPr>
-          <w:color w:val="000000"/>
-          <w:sz w:val="20"/>
-        </w:rPr>
-        <w:t>return</w:t>
+          <w:sz w:val="20"/>
+          <w:szCs w:val="20"/>
+        </w:rPr>
+        <w:t>success</w:t>
       </w:r>
       <w:r>
         <w:rPr>
@@ -8472,6 +8952,7 @@
     </w:p>
     <w:p>
       <w:pPr>
+        <w:spacing w:before="240"/>
         <w:rPr>
           <w:color w:val="000000"/>
           <w:sz w:val="20"/>
@@ -8492,7 +8973,7 @@
           <w:sz w:val="28"/>
           <w:szCs w:val="28"/>
         </w:rPr>
-        <w:t>1</w:t>
+        <w:t>11</w:t>
       </w:r>
       <w:r>
         <w:rPr>
@@ -8500,7 +8981,7 @@
           <w:sz w:val="28"/>
           <w:szCs w:val="28"/>
         </w:rPr>
-        <w:t>1</w:t>
+        <w:t xml:space="preserve">. </w:t>
       </w:r>
       <w:r>
         <w:rPr>
@@ -8508,7 +8989,7 @@
           <w:sz w:val="28"/>
           <w:szCs w:val="28"/>
         </w:rPr>
-        <w:t xml:space="preserve">. </w:t>
+        <w:t xml:space="preserve">Get All Senders </w:t>
       </w:r>
       <w:r>
         <w:rPr>
@@ -8516,7 +8997,7 @@
           <w:sz w:val="28"/>
           <w:szCs w:val="28"/>
         </w:rPr>
-        <w:t xml:space="preserve">Get All Senders </w:t>
+        <w:t xml:space="preserve">Transit </w:t>
       </w:r>
       <w:r>
         <w:rPr>
@@ -8524,14 +9005,6 @@
           <w:sz w:val="28"/>
           <w:szCs w:val="28"/>
         </w:rPr>
-        <w:t xml:space="preserve">Transit </w:t>
-      </w:r>
-      <w:r>
-        <w:rPr>
-          <w:b/>
-          <w:sz w:val="28"/>
-          <w:szCs w:val="28"/>
-        </w:rPr>
         <w:t>Jobs</w:t>
       </w:r>
     </w:p>
@@ -8548,8 +9021,9 @@
       <w:r>
         <w:t>jobs of sender</w:t>
       </w:r>
-    </w:p>
-    <w:p>
+      <w:r>
+        <w:br/>
+      </w:r>
       <w:r>
         <w:t>Request parameters:</w:t>
       </w:r>
@@ -8814,21 +9288,7 @@
                 <w:sz w:val="20"/>
                 <w:szCs w:val="20"/>
               </w:rPr>
-              <w:t>Sender</w:t>
-            </w:r>
-            <w:r>
-              <w:rPr>
-                <w:sz w:val="20"/>
-                <w:szCs w:val="20"/>
-              </w:rPr>
-              <w:t xml:space="preserve"> </w:t>
-            </w:r>
-            <w:r>
-              <w:rPr>
-                <w:sz w:val="20"/>
-                <w:szCs w:val="20"/>
-              </w:rPr>
-              <w:t>id</w:t>
+              <w:t>Sender id</w:t>
             </w:r>
           </w:p>
         </w:tc>
@@ -9001,8 +9461,10 @@
         </w:tc>
       </w:tr>
     </w:tbl>
-    <w:p/>
     <w:p>
+      <w:pPr>
+        <w:spacing w:before="240" w:after="0"/>
+      </w:pPr>
       <w:r>
         <w:t>Response elements:</w:t>
       </w:r>
@@ -9126,7 +9588,21 @@
                 <w:sz w:val="20"/>
                 <w:szCs w:val="20"/>
               </w:rPr>
-              <w:t>All jobs with details</w:t>
+              <w:t>All jobs with</w:t>
+            </w:r>
+            <w:r>
+              <w:rPr>
+                <w:sz w:val="20"/>
+                <w:szCs w:val="20"/>
+              </w:rPr>
+              <w:t xml:space="preserve"> short</w:t>
+            </w:r>
+            <w:r>
+              <w:rPr>
+                <w:sz w:val="20"/>
+                <w:szCs w:val="20"/>
+              </w:rPr>
+              <w:t xml:space="preserve"> details</w:t>
             </w:r>
           </w:p>
         </w:tc>
@@ -9283,14 +9759,7 @@
                 <w:sz w:val="20"/>
                 <w:szCs w:val="20"/>
               </w:rPr>
-              <w:t xml:space="preserve"> </w:t>
-            </w:r>
-            <w:r>
-              <w:rPr>
-                <w:sz w:val="20"/>
-                <w:szCs w:val="20"/>
-              </w:rPr>
-              <w:t>for pagination</w:t>
+              <w:t xml:space="preserve"> for pagination</w:t>
             </w:r>
           </w:p>
         </w:tc>
@@ -9311,7 +9780,7 @@
                 <w:sz w:val="20"/>
                 <w:szCs w:val="20"/>
               </w:rPr>
-              <w:t>2</w:t>
+              <w:t>3</w:t>
             </w:r>
           </w:p>
         </w:tc>
@@ -9337,6 +9806,142 @@
                 <w:sz w:val="20"/>
                 <w:szCs w:val="20"/>
               </w:rPr>
+              <w:t>Current Page</w:t>
+            </w:r>
+          </w:p>
+        </w:tc>
+        <w:tc>
+          <w:tcPr>
+            <w:tcW w:w="4735" w:type="dxa"/>
+          </w:tcPr>
+          <w:p>
+            <w:pPr>
+              <w:pStyle w:val="Default"/>
+              <w:rPr>
+                <w:sz w:val="20"/>
+                <w:szCs w:val="20"/>
+              </w:rPr>
+            </w:pPr>
+            <w:r>
+              <w:rPr>
+                <w:sz w:val="20"/>
+                <w:szCs w:val="20"/>
+              </w:rPr>
+              <w:t>Current page for pagination</w:t>
+            </w:r>
+          </w:p>
+        </w:tc>
+        <w:tc>
+          <w:tcPr>
+            <w:tcW w:w="3616" w:type="dxa"/>
+          </w:tcPr>
+          <w:p>
+            <w:pPr>
+              <w:pStyle w:val="Default"/>
+              <w:rPr>
+                <w:sz w:val="20"/>
+                <w:szCs w:val="20"/>
+              </w:rPr>
+            </w:pPr>
+            <w:r>
+              <w:rPr>
+                <w:sz w:val="20"/>
+                <w:szCs w:val="20"/>
+              </w:rPr>
+              <w:t>2</w:t>
+            </w:r>
+          </w:p>
+        </w:tc>
+      </w:tr>
+      <w:tr>
+        <w:trPr>
+          <w:trHeight w:val="387"/>
+        </w:trPr>
+        <w:tc>
+          <w:tcPr>
+            <w:tcW w:w="1920" w:type="dxa"/>
+          </w:tcPr>
+          <w:p>
+            <w:pPr>
+              <w:pStyle w:val="Default"/>
+              <w:rPr>
+                <w:sz w:val="20"/>
+                <w:szCs w:val="20"/>
+              </w:rPr>
+            </w:pPr>
+            <w:r>
+              <w:rPr>
+                <w:sz w:val="20"/>
+                <w:szCs w:val="20"/>
+              </w:rPr>
+              <w:t>Records per page</w:t>
+            </w:r>
+          </w:p>
+        </w:tc>
+        <w:tc>
+          <w:tcPr>
+            <w:tcW w:w="4735" w:type="dxa"/>
+          </w:tcPr>
+          <w:p>
+            <w:pPr>
+              <w:pStyle w:val="Default"/>
+              <w:rPr>
+                <w:sz w:val="20"/>
+                <w:szCs w:val="20"/>
+              </w:rPr>
+            </w:pPr>
+            <w:r>
+              <w:rPr>
+                <w:sz w:val="20"/>
+                <w:szCs w:val="20"/>
+              </w:rPr>
+              <w:t>No. of record per page</w:t>
+            </w:r>
+          </w:p>
+        </w:tc>
+        <w:tc>
+          <w:tcPr>
+            <w:tcW w:w="3616" w:type="dxa"/>
+          </w:tcPr>
+          <w:p>
+            <w:pPr>
+              <w:pStyle w:val="Default"/>
+              <w:rPr>
+                <w:sz w:val="20"/>
+                <w:szCs w:val="20"/>
+              </w:rPr>
+            </w:pPr>
+            <w:r>
+              <w:rPr>
+                <w:sz w:val="20"/>
+                <w:szCs w:val="20"/>
+              </w:rPr>
+              <w:t>10</w:t>
+            </w:r>
+          </w:p>
+        </w:tc>
+      </w:tr>
+      <w:tr>
+        <w:trPr>
+          <w:trHeight w:val="387"/>
+        </w:trPr>
+        <w:tc>
+          <w:tcPr>
+            <w:tcW w:w="1920" w:type="dxa"/>
+          </w:tcPr>
+          <w:p>
+            <w:pPr>
+              <w:pStyle w:val="Default"/>
+              <w:rPr>
+                <w:sz w:val="20"/>
+                <w:szCs w:val="20"/>
+              </w:rPr>
+            </w:pPr>
+            <w:r>
+              <w:rPr>
+                <w:sz w:val="20"/>
+                <w:szCs w:val="20"/>
+              </w:rPr>
               <w:t>error</w:t>
             </w:r>
           </w:p>
@@ -9398,79 +10003,3070 @@
       <w:pPr>
         <w:rPr>
           <w:color w:val="000000"/>
-          <w:sz w:val="20"/>
+          <w:sz w:val="14"/>
         </w:rPr>
       </w:pPr>
-      <w:bookmarkStart w:id="0" w:name="_GoBack"/>
-      <w:bookmarkEnd w:id="0"/>
       <w:r>
         <w:br/>
+      </w:r>
+      <w:r>
         <w:t xml:space="preserve">Example response: </w:t>
       </w:r>
       <w:r>
         <w:rPr>
           <w:color w:val="000000"/>
           <w:sz w:val="20"/>
-        </w:rPr>
-        <w:t>{</w:t>
-      </w:r>
-      <w:r>
-        <w:rPr>
-          <w:color w:val="000000"/>
-          <w:sz w:val="20"/>
-        </w:rPr>
-        <w:t>‘</w:t>
-      </w:r>
-      <w:r>
-        <w:rPr>
-          <w:color w:val="000000"/>
-          <w:sz w:val="20"/>
-        </w:rPr>
-        <w:t>return</w:t>
-      </w:r>
-      <w:r>
-        <w:rPr>
-          <w:color w:val="000000"/>
-          <w:sz w:val="20"/>
-        </w:rPr>
-        <w:t>’</w:t>
-      </w:r>
-      <w:r>
-        <w:rPr>
-          <w:color w:val="000000"/>
-          <w:sz w:val="20"/>
-        </w:rPr>
-        <w:t>:</w:t>
-      </w:r>
-      <w:r>
-        <w:rPr>
-          <w:color w:val="000000"/>
-          <w:sz w:val="20"/>
+          <w:szCs w:val="27"/>
+        </w:rPr>
+        <w:t>{"jobs":[{"id":"1","sender_id":"1","reference_number":"1212121","estimated_drop_off_time":"21:00","receiver_first_name":"Brian</w:t>
+      </w:r>
+      <w:r>
+        <w:rPr>
+          <w:color w:val="000000"/>
+          <w:sz w:val="20"/>
+          <w:szCs w:val="27"/>
+        </w:rPr>
+        <w:lastRenderedPageBreak/>
+        <w:t>"},{"id":"2","sender_id":"1","reference_number":"0256105464","estimated_drop_off_time":"17:00","receiver_first_name":"Peter"}],</w:t>
+      </w:r>
+      <w:r>
+        <w:rPr>
+          <w:color w:val="000000"/>
+          <w:sz w:val="20"/>
+          <w:szCs w:val="27"/>
+        </w:rPr>
+        <w:t xml:space="preserve">   </w:t>
+      </w:r>
+      <w:r>
+        <w:rPr>
+          <w:color w:val="000000"/>
+          <w:sz w:val="20"/>
+          <w:szCs w:val="27"/>
+        </w:rPr>
+        <w:t>"</w:t>
+      </w:r>
+      <w:proofErr w:type="spellStart"/>
+      <w:r>
+        <w:rPr>
+          <w:color w:val="000000"/>
+          <w:sz w:val="20"/>
+          <w:szCs w:val="27"/>
+        </w:rPr>
+        <w:t>total_pages</w:t>
+      </w:r>
+      <w:proofErr w:type="spellEnd"/>
+      <w:r>
+        <w:rPr>
+          <w:color w:val="000000"/>
+          <w:sz w:val="20"/>
+          <w:szCs w:val="27"/>
+        </w:rPr>
+        <w:t>"</w:t>
+      </w:r>
+      <w:r>
+        <w:rPr>
+          <w:color w:val="000000"/>
+          <w:sz w:val="20"/>
+          <w:szCs w:val="27"/>
         </w:rPr>
         <w:t xml:space="preserve"> </w:t>
       </w:r>
       <w:r>
         <w:rPr>
-          <w:sz w:val="20"/>
-          <w:szCs w:val="20"/>
-        </w:rPr>
-        <w:t>true</w:t>
-      </w:r>
-      <w:r>
-        <w:rPr>
-          <w:color w:val="000000"/>
-          <w:sz w:val="20"/>
-        </w:rPr>
-        <w:t>}</w:t>
+          <w:color w:val="000000"/>
+          <w:sz w:val="20"/>
+          <w:szCs w:val="27"/>
+        </w:rPr>
+        <w:t xml:space="preserve">: </w:t>
+      </w:r>
+      <w:r>
+        <w:rPr>
+          <w:color w:val="000000"/>
+          <w:sz w:val="20"/>
+          <w:szCs w:val="27"/>
+        </w:rPr>
+        <w:t>"</w:t>
+      </w:r>
+      <w:r>
+        <w:rPr>
+          <w:color w:val="000000"/>
+          <w:sz w:val="20"/>
+          <w:szCs w:val="27"/>
+        </w:rPr>
+        <w:t>3</w:t>
+      </w:r>
+      <w:r>
+        <w:rPr>
+          <w:color w:val="000000"/>
+          <w:sz w:val="20"/>
+          <w:szCs w:val="27"/>
+        </w:rPr>
+        <w:t>"</w:t>
+      </w:r>
+      <w:r>
+        <w:rPr>
+          <w:color w:val="000000"/>
+          <w:sz w:val="20"/>
+          <w:szCs w:val="27"/>
+        </w:rPr>
+        <w:t xml:space="preserve">, </w:t>
+      </w:r>
+      <w:r>
+        <w:rPr>
+          <w:color w:val="000000"/>
+          <w:sz w:val="20"/>
+          <w:szCs w:val="27"/>
+        </w:rPr>
+        <w:t>"</w:t>
+      </w:r>
+      <w:proofErr w:type="spellStart"/>
+      <w:r>
+        <w:rPr>
+          <w:color w:val="000000"/>
+          <w:sz w:val="20"/>
+          <w:szCs w:val="27"/>
+        </w:rPr>
+        <w:t>total_jobs</w:t>
+      </w:r>
+      <w:proofErr w:type="spellEnd"/>
+      <w:r>
+        <w:rPr>
+          <w:color w:val="000000"/>
+          <w:sz w:val="20"/>
+          <w:szCs w:val="27"/>
+        </w:rPr>
+        <w:t>"</w:t>
+      </w:r>
+      <w:r>
+        <w:rPr>
+          <w:color w:val="000000"/>
+          <w:sz w:val="20"/>
+          <w:szCs w:val="27"/>
+        </w:rPr>
+        <w:t xml:space="preserve"> : </w:t>
+      </w:r>
+      <w:r>
+        <w:rPr>
+          <w:color w:val="000000"/>
+          <w:sz w:val="20"/>
+          <w:szCs w:val="27"/>
+        </w:rPr>
+        <w:t xml:space="preserve"> </w:t>
+      </w:r>
+      <w:r>
+        <w:rPr>
+          <w:color w:val="000000"/>
+          <w:sz w:val="20"/>
+          <w:szCs w:val="27"/>
+        </w:rPr>
+        <w:t>"</w:t>
+      </w:r>
+      <w:r>
+        <w:rPr>
+          <w:color w:val="000000"/>
+          <w:sz w:val="20"/>
+          <w:szCs w:val="27"/>
+        </w:rPr>
+        <w:t>28</w:t>
+      </w:r>
+      <w:r>
+        <w:rPr>
+          <w:color w:val="000000"/>
+          <w:sz w:val="20"/>
+          <w:szCs w:val="27"/>
+        </w:rPr>
+        <w:t>"</w:t>
+      </w:r>
+      <w:r>
+        <w:rPr>
+          <w:color w:val="000000"/>
+          <w:sz w:val="20"/>
+          <w:szCs w:val="27"/>
+        </w:rPr>
+        <w:t xml:space="preserve">, </w:t>
+      </w:r>
+      <w:r>
+        <w:rPr>
+          <w:color w:val="000000"/>
+          <w:sz w:val="20"/>
+          <w:szCs w:val="27"/>
+        </w:rPr>
+        <w:t>"</w:t>
+      </w:r>
+      <w:proofErr w:type="spellStart"/>
+      <w:r>
+        <w:rPr>
+          <w:color w:val="000000"/>
+          <w:sz w:val="20"/>
+          <w:szCs w:val="27"/>
+        </w:rPr>
+        <w:t>current_page</w:t>
+      </w:r>
+      <w:proofErr w:type="spellEnd"/>
+      <w:r>
+        <w:rPr>
+          <w:color w:val="000000"/>
+          <w:sz w:val="20"/>
+          <w:szCs w:val="27"/>
+        </w:rPr>
+        <w:t>"</w:t>
+      </w:r>
+      <w:r>
+        <w:rPr>
+          <w:color w:val="000000"/>
+          <w:sz w:val="20"/>
+          <w:szCs w:val="27"/>
+        </w:rPr>
+        <w:t xml:space="preserve">: </w:t>
+      </w:r>
+      <w:r>
+        <w:rPr>
+          <w:color w:val="000000"/>
+          <w:sz w:val="20"/>
+          <w:szCs w:val="27"/>
+        </w:rPr>
+        <w:t>"</w:t>
+      </w:r>
+      <w:r>
+        <w:rPr>
+          <w:color w:val="000000"/>
+          <w:sz w:val="20"/>
+          <w:szCs w:val="27"/>
+        </w:rPr>
+        <w:t>2</w:t>
+      </w:r>
+      <w:r>
+        <w:rPr>
+          <w:color w:val="000000"/>
+          <w:sz w:val="20"/>
+          <w:szCs w:val="27"/>
+        </w:rPr>
+        <w:t>"</w:t>
+      </w:r>
+      <w:r>
+        <w:rPr>
+          <w:color w:val="000000"/>
+          <w:sz w:val="20"/>
+          <w:szCs w:val="27"/>
+        </w:rPr>
+        <w:t xml:space="preserve">, </w:t>
+      </w:r>
+      <w:r>
+        <w:rPr>
+          <w:color w:val="000000"/>
+          <w:sz w:val="20"/>
+          <w:szCs w:val="27"/>
+        </w:rPr>
+        <w:t>"</w:t>
+      </w:r>
+      <w:proofErr w:type="spellStart"/>
+      <w:r>
+        <w:rPr>
+          <w:color w:val="000000"/>
+          <w:sz w:val="20"/>
+          <w:szCs w:val="27"/>
+        </w:rPr>
+        <w:t>per_page</w:t>
+      </w:r>
+      <w:proofErr w:type="spellEnd"/>
+      <w:r>
+        <w:rPr>
+          <w:color w:val="000000"/>
+          <w:sz w:val="20"/>
+          <w:szCs w:val="27"/>
+        </w:rPr>
+        <w:t>"</w:t>
+      </w:r>
+      <w:r>
+        <w:rPr>
+          <w:color w:val="000000"/>
+          <w:sz w:val="20"/>
+          <w:szCs w:val="27"/>
+        </w:rPr>
+        <w:t xml:space="preserve">: </w:t>
+      </w:r>
+      <w:r>
+        <w:rPr>
+          <w:color w:val="000000"/>
+          <w:sz w:val="20"/>
+          <w:szCs w:val="27"/>
+        </w:rPr>
+        <w:t>"</w:t>
+      </w:r>
+      <w:r>
+        <w:rPr>
+          <w:color w:val="000000"/>
+          <w:sz w:val="20"/>
+          <w:szCs w:val="27"/>
+        </w:rPr>
+        <w:t>10</w:t>
+      </w:r>
+      <w:r>
+        <w:rPr>
+          <w:color w:val="000000"/>
+          <w:sz w:val="20"/>
+          <w:szCs w:val="27"/>
+        </w:rPr>
+        <w:t>"</w:t>
+      </w:r>
+      <w:r>
+        <w:rPr>
+          <w:color w:val="000000"/>
+          <w:sz w:val="20"/>
+          <w:szCs w:val="27"/>
+        </w:rPr>
+        <w:t>,</w:t>
+      </w:r>
+      <w:r>
+        <w:rPr>
+          <w:color w:val="000000"/>
+          <w:sz w:val="20"/>
+          <w:szCs w:val="27"/>
+        </w:rPr>
+        <w:t xml:space="preserve"> </w:t>
+      </w:r>
+      <w:r>
+        <w:rPr>
+          <w:color w:val="000000"/>
+          <w:sz w:val="20"/>
+          <w:szCs w:val="27"/>
+        </w:rPr>
+        <w:t>"</w:t>
+      </w:r>
+      <w:proofErr w:type="spellStart"/>
+      <w:r>
+        <w:rPr>
+          <w:color w:val="000000"/>
+          <w:sz w:val="20"/>
+          <w:szCs w:val="27"/>
+        </w:rPr>
+        <w:t>error":"no</w:t>
+      </w:r>
+      <w:proofErr w:type="spellEnd"/>
+      <w:r>
+        <w:rPr>
+          <w:color w:val="000000"/>
+          <w:sz w:val="20"/>
+          <w:szCs w:val="27"/>
+        </w:rPr>
+        <w:t xml:space="preserve"> error"}</w:t>
       </w:r>
     </w:p>
     <w:p>
       <w:pPr>
         <w:rPr>
-          <w:color w:val="000000"/>
-          <w:sz w:val="20"/>
+          <w:b/>
+          <w:sz w:val="28"/>
+          <w:szCs w:val="28"/>
         </w:rPr>
       </w:pPr>
+      <w:r>
+        <w:rPr>
+          <w:b/>
+          <w:sz w:val="28"/>
+          <w:szCs w:val="28"/>
+        </w:rPr>
+        <w:t>1</w:t>
+      </w:r>
+      <w:r>
+        <w:rPr>
+          <w:b/>
+          <w:sz w:val="28"/>
+          <w:szCs w:val="28"/>
+        </w:rPr>
+        <w:t>2</w:t>
+      </w:r>
+      <w:r>
+        <w:rPr>
+          <w:b/>
+          <w:sz w:val="28"/>
+          <w:szCs w:val="28"/>
+        </w:rPr>
+        <w:t xml:space="preserve">. </w:t>
+      </w:r>
+      <w:r>
+        <w:rPr>
+          <w:b/>
+          <w:sz w:val="28"/>
+          <w:szCs w:val="28"/>
+        </w:rPr>
+        <w:t xml:space="preserve">Get All Senders </w:t>
+      </w:r>
+      <w:r>
+        <w:rPr>
+          <w:b/>
+          <w:sz w:val="28"/>
+          <w:szCs w:val="28"/>
+        </w:rPr>
+        <w:t>Awaiting Collection</w:t>
+      </w:r>
+      <w:r>
+        <w:rPr>
+          <w:b/>
+          <w:sz w:val="28"/>
+          <w:szCs w:val="28"/>
+        </w:rPr>
+        <w:t xml:space="preserve"> Jobs</w:t>
+      </w:r>
+    </w:p>
+    <w:p>
+      <w:r>
+        <w:t xml:space="preserve">This request returns all </w:t>
+      </w:r>
+      <w:r>
+        <w:t>awaiting for collection</w:t>
+      </w:r>
+      <w:r>
+        <w:t xml:space="preserve"> jobs of sender</w:t>
+      </w:r>
+      <w:r>
+        <w:br/>
+        <w:t>Request parameters:</w:t>
+      </w:r>
+    </w:p>
+    <w:tbl>
+      <w:tblPr>
+        <w:tblStyle w:val="TableGrid"/>
+        <w:tblW w:w="10308" w:type="dxa"/>
+        <w:tblLook w:val="04A0" w:firstRow="1" w:lastRow="0" w:firstColumn="1" w:lastColumn="0" w:noHBand="0" w:noVBand="1"/>
+      </w:tblPr>
+      <w:tblGrid>
+        <w:gridCol w:w="1927"/>
+        <w:gridCol w:w="4728"/>
+        <w:gridCol w:w="3653"/>
+      </w:tblGrid>
+      <w:tr>
+        <w:trPr>
+          <w:trHeight w:val="379"/>
+        </w:trPr>
+        <w:tc>
+          <w:tcPr>
+            <w:tcW w:w="1927" w:type="dxa"/>
+            <w:shd w:val="clear" w:color="auto" w:fill="F2F2F2" w:themeFill="background1" w:themeFillShade="F2"/>
+          </w:tcPr>
+          <w:p>
+            <w:pPr>
+              <w:pStyle w:val="Default"/>
+            </w:pPr>
+            <w:r>
+              <w:rPr>
+                <w:sz w:val="22"/>
+                <w:szCs w:val="22"/>
+              </w:rPr>
+              <w:t xml:space="preserve">Parameter </w:t>
+            </w:r>
+          </w:p>
+        </w:tc>
+        <w:tc>
+          <w:tcPr>
+            <w:tcW w:w="4728" w:type="dxa"/>
+            <w:shd w:val="clear" w:color="auto" w:fill="F2F2F2" w:themeFill="background1" w:themeFillShade="F2"/>
+          </w:tcPr>
+          <w:p>
+            <w:pPr>
+              <w:pStyle w:val="Default"/>
+            </w:pPr>
+            <w:r>
+              <w:rPr>
+                <w:sz w:val="22"/>
+                <w:szCs w:val="22"/>
+              </w:rPr>
+              <w:t xml:space="preserve">Description </w:t>
+            </w:r>
+          </w:p>
+        </w:tc>
+        <w:tc>
+          <w:tcPr>
+            <w:tcW w:w="3653" w:type="dxa"/>
+            <w:shd w:val="clear" w:color="auto" w:fill="F2F2F2" w:themeFill="background1" w:themeFillShade="F2"/>
+          </w:tcPr>
+          <w:p>
+            <w:pPr>
+              <w:pStyle w:val="Default"/>
+            </w:pPr>
+            <w:r>
+              <w:rPr>
+                <w:sz w:val="22"/>
+                <w:szCs w:val="22"/>
+              </w:rPr>
+              <w:t xml:space="preserve">Example </w:t>
+            </w:r>
+          </w:p>
+        </w:tc>
+      </w:tr>
+      <w:tr>
+        <w:trPr>
+          <w:trHeight w:val="379"/>
+        </w:trPr>
+        <w:tc>
+          <w:tcPr>
+            <w:tcW w:w="1927" w:type="dxa"/>
+          </w:tcPr>
+          <w:p>
+            <w:pPr>
+              <w:pStyle w:val="Default"/>
+              <w:rPr>
+                <w:sz w:val="20"/>
+                <w:szCs w:val="20"/>
+              </w:rPr>
+            </w:pPr>
+            <w:proofErr w:type="spellStart"/>
+            <w:r>
+              <w:rPr>
+                <w:sz w:val="20"/>
+                <w:szCs w:val="20"/>
+              </w:rPr>
+              <w:t>apiKey</w:t>
+            </w:r>
+            <w:proofErr w:type="spellEnd"/>
+            <w:r>
+              <w:rPr>
+                <w:sz w:val="20"/>
+                <w:szCs w:val="20"/>
+              </w:rPr>
+              <w:t xml:space="preserve"> </w:t>
+            </w:r>
+          </w:p>
+        </w:tc>
+        <w:tc>
+          <w:tcPr>
+            <w:tcW w:w="4728" w:type="dxa"/>
+          </w:tcPr>
+          <w:p>
+            <w:pPr>
+              <w:pStyle w:val="Default"/>
+              <w:rPr>
+                <w:sz w:val="20"/>
+                <w:szCs w:val="20"/>
+              </w:rPr>
+            </w:pPr>
+            <w:r>
+              <w:rPr>
+                <w:sz w:val="20"/>
+                <w:szCs w:val="20"/>
+              </w:rPr>
+              <w:t xml:space="preserve">The API Key sent to you. </w:t>
+            </w:r>
+          </w:p>
+        </w:tc>
+        <w:tc>
+          <w:tcPr>
+            <w:tcW w:w="3653" w:type="dxa"/>
+          </w:tcPr>
+          <w:p>
+            <w:pPr>
+              <w:pStyle w:val="Default"/>
+              <w:rPr>
+                <w:sz w:val="20"/>
+                <w:szCs w:val="20"/>
+              </w:rPr>
+            </w:pPr>
+            <w:r>
+              <w:rPr>
+                <w:sz w:val="20"/>
+                <w:szCs w:val="20"/>
+              </w:rPr>
+              <w:t xml:space="preserve">aa36302a322a82a9a43a5a149439a59a </w:t>
+            </w:r>
+          </w:p>
+        </w:tc>
+      </w:tr>
+      <w:tr>
+        <w:trPr>
+          <w:trHeight w:val="379"/>
+        </w:trPr>
+        <w:tc>
+          <w:tcPr>
+            <w:tcW w:w="1927" w:type="dxa"/>
+          </w:tcPr>
+          <w:p>
+            <w:pPr>
+              <w:pStyle w:val="Default"/>
+              <w:rPr>
+                <w:sz w:val="20"/>
+                <w:szCs w:val="20"/>
+              </w:rPr>
+            </w:pPr>
+            <w:proofErr w:type="spellStart"/>
+            <w:r>
+              <w:rPr>
+                <w:sz w:val="20"/>
+                <w:szCs w:val="20"/>
+              </w:rPr>
+              <w:t>userLoginKey</w:t>
+            </w:r>
+            <w:proofErr w:type="spellEnd"/>
+          </w:p>
+        </w:tc>
+        <w:tc>
+          <w:tcPr>
+            <w:tcW w:w="4728" w:type="dxa"/>
+          </w:tcPr>
+          <w:p>
+            <w:pPr>
+              <w:pStyle w:val="Default"/>
+              <w:tabs>
+                <w:tab w:val="center" w:pos="2210"/>
+              </w:tabs>
+              <w:rPr>
+                <w:sz w:val="20"/>
+                <w:szCs w:val="20"/>
+              </w:rPr>
+            </w:pPr>
+            <w:r>
+              <w:rPr>
+                <w:sz w:val="20"/>
+                <w:szCs w:val="20"/>
+              </w:rPr>
+              <w:t xml:space="preserve">Login key generate after </w:t>
+            </w:r>
+          </w:p>
+        </w:tc>
+        <w:tc>
+          <w:tcPr>
+            <w:tcW w:w="3653" w:type="dxa"/>
+          </w:tcPr>
+          <w:p>
+            <w:pPr>
+              <w:pStyle w:val="Default"/>
+              <w:rPr>
+                <w:sz w:val="20"/>
+                <w:szCs w:val="20"/>
+              </w:rPr>
+            </w:pPr>
+          </w:p>
+        </w:tc>
+      </w:tr>
+      <w:tr>
+        <w:trPr>
+          <w:trHeight w:val="379"/>
+        </w:trPr>
+        <w:tc>
+          <w:tcPr>
+            <w:tcW w:w="1927" w:type="dxa"/>
+          </w:tcPr>
+          <w:p>
+            <w:pPr>
+              <w:pStyle w:val="Default"/>
+              <w:rPr>
+                <w:sz w:val="20"/>
+                <w:szCs w:val="20"/>
+              </w:rPr>
+            </w:pPr>
+            <w:proofErr w:type="spellStart"/>
+            <w:r>
+              <w:rPr>
+                <w:sz w:val="20"/>
+                <w:szCs w:val="20"/>
+              </w:rPr>
+              <w:t>Sender_id</w:t>
+            </w:r>
+            <w:proofErr w:type="spellEnd"/>
+          </w:p>
+        </w:tc>
+        <w:tc>
+          <w:tcPr>
+            <w:tcW w:w="4728" w:type="dxa"/>
+          </w:tcPr>
+          <w:p>
+            <w:pPr>
+              <w:pStyle w:val="Default"/>
+              <w:tabs>
+                <w:tab w:val="center" w:pos="2210"/>
+              </w:tabs>
+              <w:rPr>
+                <w:sz w:val="20"/>
+                <w:szCs w:val="20"/>
+              </w:rPr>
+            </w:pPr>
+            <w:r>
+              <w:rPr>
+                <w:sz w:val="20"/>
+                <w:szCs w:val="20"/>
+              </w:rPr>
+              <w:t>Sender id</w:t>
+            </w:r>
+          </w:p>
+        </w:tc>
+        <w:tc>
+          <w:tcPr>
+            <w:tcW w:w="3653" w:type="dxa"/>
+          </w:tcPr>
+          <w:p>
+            <w:pPr>
+              <w:pStyle w:val="Default"/>
+              <w:rPr>
+                <w:sz w:val="20"/>
+                <w:szCs w:val="20"/>
+              </w:rPr>
+            </w:pPr>
+            <w:r>
+              <w:rPr>
+                <w:sz w:val="20"/>
+                <w:szCs w:val="20"/>
+              </w:rPr>
+              <w:t>12</w:t>
+            </w:r>
+          </w:p>
+        </w:tc>
+      </w:tr>
+      <w:tr>
+        <w:trPr>
+          <w:trHeight w:val="379"/>
+        </w:trPr>
+        <w:tc>
+          <w:tcPr>
+            <w:tcW w:w="1927" w:type="dxa"/>
+          </w:tcPr>
+          <w:p>
+            <w:pPr>
+              <w:rPr>
+                <w:sz w:val="20"/>
+                <w:szCs w:val="20"/>
+              </w:rPr>
+            </w:pPr>
+            <w:r>
+              <w:rPr>
+                <w:rFonts w:ascii="Calibri" w:hAnsi="Calibri"/>
+                <w:color w:val="000000"/>
+                <w:sz w:val="20"/>
+                <w:szCs w:val="20"/>
+              </w:rPr>
+              <w:t>Page No.</w:t>
+            </w:r>
+          </w:p>
+        </w:tc>
+        <w:tc>
+          <w:tcPr>
+            <w:tcW w:w="4728" w:type="dxa"/>
+          </w:tcPr>
+          <w:p>
+            <w:pPr>
+              <w:pStyle w:val="Default"/>
+              <w:rPr>
+                <w:sz w:val="20"/>
+                <w:szCs w:val="20"/>
+              </w:rPr>
+            </w:pPr>
+            <w:r>
+              <w:rPr>
+                <w:sz w:val="20"/>
+                <w:szCs w:val="20"/>
+              </w:rPr>
+              <w:t>Records Page No. by default it will be 1.</w:t>
+            </w:r>
+          </w:p>
+        </w:tc>
+        <w:tc>
+          <w:tcPr>
+            <w:tcW w:w="3653" w:type="dxa"/>
+          </w:tcPr>
+          <w:p>
+            <w:pPr>
+              <w:pStyle w:val="Default"/>
+              <w:tabs>
+                <w:tab w:val="center" w:pos="1764"/>
+              </w:tabs>
+              <w:rPr>
+                <w:sz w:val="20"/>
+                <w:szCs w:val="20"/>
+              </w:rPr>
+            </w:pPr>
+            <w:r>
+              <w:rPr>
+                <w:sz w:val="20"/>
+                <w:szCs w:val="20"/>
+              </w:rPr>
+              <w:t>1</w:t>
+            </w:r>
+          </w:p>
+        </w:tc>
+      </w:tr>
+      <w:tr>
+        <w:trPr>
+          <w:trHeight w:val="379"/>
+        </w:trPr>
+        <w:tc>
+          <w:tcPr>
+            <w:tcW w:w="1927" w:type="dxa"/>
+          </w:tcPr>
+          <w:p>
+            <w:pPr>
+              <w:rPr>
+                <w:rFonts w:ascii="Calibri" w:hAnsi="Calibri"/>
+                <w:color w:val="000000"/>
+                <w:sz w:val="20"/>
+                <w:szCs w:val="20"/>
+              </w:rPr>
+            </w:pPr>
+            <w:r>
+              <w:rPr>
+                <w:rFonts w:ascii="Calibri" w:hAnsi="Calibri"/>
+                <w:color w:val="000000"/>
+                <w:sz w:val="20"/>
+                <w:szCs w:val="20"/>
+              </w:rPr>
+              <w:t>Records Per Page</w:t>
+            </w:r>
+          </w:p>
+        </w:tc>
+        <w:tc>
+          <w:tcPr>
+            <w:tcW w:w="4728" w:type="dxa"/>
+          </w:tcPr>
+          <w:p>
+            <w:pPr>
+              <w:pStyle w:val="Default"/>
+              <w:rPr>
+                <w:sz w:val="20"/>
+                <w:szCs w:val="20"/>
+              </w:rPr>
+            </w:pPr>
+            <w:r>
+              <w:rPr>
+                <w:sz w:val="20"/>
+                <w:szCs w:val="20"/>
+              </w:rPr>
+              <w:t>No. of records per page.</w:t>
+            </w:r>
+          </w:p>
+        </w:tc>
+        <w:tc>
+          <w:tcPr>
+            <w:tcW w:w="3653" w:type="dxa"/>
+          </w:tcPr>
+          <w:p>
+            <w:pPr>
+              <w:pStyle w:val="Default"/>
+              <w:tabs>
+                <w:tab w:val="center" w:pos="1764"/>
+              </w:tabs>
+              <w:rPr>
+                <w:sz w:val="20"/>
+                <w:szCs w:val="20"/>
+              </w:rPr>
+            </w:pPr>
+            <w:r>
+              <w:rPr>
+                <w:sz w:val="20"/>
+                <w:szCs w:val="20"/>
+              </w:rPr>
+              <w:t>10</w:t>
+            </w:r>
+          </w:p>
+        </w:tc>
+      </w:tr>
+    </w:tbl>
+    <w:p>
+      <w:pPr>
+        <w:spacing w:before="240" w:after="0"/>
+      </w:pPr>
+      <w:r>
+        <w:t>Response elements:</w:t>
+      </w:r>
+    </w:p>
+    <w:tbl>
+      <w:tblPr>
+        <w:tblStyle w:val="TableGrid"/>
+        <w:tblW w:w="10271" w:type="dxa"/>
+        <w:tblLook w:val="04A0" w:firstRow="1" w:lastRow="0" w:firstColumn="1" w:lastColumn="0" w:noHBand="0" w:noVBand="1"/>
+      </w:tblPr>
+      <w:tblGrid>
+        <w:gridCol w:w="1920"/>
+        <w:gridCol w:w="4735"/>
+        <w:gridCol w:w="3616"/>
+      </w:tblGrid>
+      <w:tr>
+        <w:trPr>
+          <w:trHeight w:val="387"/>
+        </w:trPr>
+        <w:tc>
+          <w:tcPr>
+            <w:tcW w:w="1920" w:type="dxa"/>
+            <w:shd w:val="clear" w:color="auto" w:fill="F2F2F2" w:themeFill="background1" w:themeFillShade="F2"/>
+          </w:tcPr>
+          <w:p>
+            <w:pPr>
+              <w:pStyle w:val="Default"/>
+            </w:pPr>
+            <w:r>
+              <w:rPr>
+                <w:sz w:val="22"/>
+                <w:szCs w:val="22"/>
+              </w:rPr>
+              <w:t xml:space="preserve">Parameter </w:t>
+            </w:r>
+          </w:p>
+        </w:tc>
+        <w:tc>
+          <w:tcPr>
+            <w:tcW w:w="4735" w:type="dxa"/>
+            <w:shd w:val="clear" w:color="auto" w:fill="F2F2F2" w:themeFill="background1" w:themeFillShade="F2"/>
+          </w:tcPr>
+          <w:p>
+            <w:pPr>
+              <w:pStyle w:val="Default"/>
+            </w:pPr>
+            <w:r>
+              <w:rPr>
+                <w:sz w:val="22"/>
+                <w:szCs w:val="22"/>
+              </w:rPr>
+              <w:t xml:space="preserve">Description </w:t>
+            </w:r>
+          </w:p>
+        </w:tc>
+        <w:tc>
+          <w:tcPr>
+            <w:tcW w:w="3616" w:type="dxa"/>
+            <w:shd w:val="clear" w:color="auto" w:fill="F2F2F2" w:themeFill="background1" w:themeFillShade="F2"/>
+          </w:tcPr>
+          <w:p>
+            <w:pPr>
+              <w:pStyle w:val="Default"/>
+            </w:pPr>
+            <w:r>
+              <w:rPr>
+                <w:sz w:val="22"/>
+                <w:szCs w:val="22"/>
+              </w:rPr>
+              <w:t xml:space="preserve">Example </w:t>
+            </w:r>
+          </w:p>
+        </w:tc>
+      </w:tr>
+      <w:tr>
+        <w:trPr>
+          <w:trHeight w:val="387"/>
+        </w:trPr>
+        <w:tc>
+          <w:tcPr>
+            <w:tcW w:w="1920" w:type="dxa"/>
+          </w:tcPr>
+          <w:p>
+            <w:pPr>
+              <w:pStyle w:val="Default"/>
+              <w:rPr>
+                <w:sz w:val="20"/>
+                <w:szCs w:val="20"/>
+              </w:rPr>
+            </w:pPr>
+            <w:r>
+              <w:rPr>
+                <w:sz w:val="20"/>
+                <w:szCs w:val="20"/>
+              </w:rPr>
+              <w:t xml:space="preserve">Jobs </w:t>
+            </w:r>
+          </w:p>
+        </w:tc>
+        <w:tc>
+          <w:tcPr>
+            <w:tcW w:w="4735" w:type="dxa"/>
+          </w:tcPr>
+          <w:p>
+            <w:pPr>
+              <w:pStyle w:val="Default"/>
+              <w:rPr>
+                <w:sz w:val="20"/>
+                <w:szCs w:val="20"/>
+              </w:rPr>
+            </w:pPr>
+            <w:r>
+              <w:rPr>
+                <w:sz w:val="20"/>
+                <w:szCs w:val="20"/>
+              </w:rPr>
+              <w:t>All jobs with short details</w:t>
+            </w:r>
+          </w:p>
+        </w:tc>
+        <w:tc>
+          <w:tcPr>
+            <w:tcW w:w="3616" w:type="dxa"/>
+          </w:tcPr>
+          <w:p>
+            <w:pPr>
+              <w:pStyle w:val="Default"/>
+              <w:rPr>
+                <w:sz w:val="20"/>
+                <w:szCs w:val="20"/>
+              </w:rPr>
+            </w:pPr>
+          </w:p>
+        </w:tc>
+      </w:tr>
+      <w:tr>
+        <w:trPr>
+          <w:trHeight w:val="387"/>
+        </w:trPr>
+        <w:tc>
+          <w:tcPr>
+            <w:tcW w:w="1920" w:type="dxa"/>
+          </w:tcPr>
+          <w:p>
+            <w:pPr>
+              <w:pStyle w:val="Default"/>
+              <w:rPr>
+                <w:sz w:val="20"/>
+                <w:szCs w:val="20"/>
+              </w:rPr>
+            </w:pPr>
+            <w:r>
+              <w:rPr>
+                <w:sz w:val="20"/>
+                <w:szCs w:val="20"/>
+              </w:rPr>
+              <w:t>Total No. of jobs</w:t>
+            </w:r>
+          </w:p>
+        </w:tc>
+        <w:tc>
+          <w:tcPr>
+            <w:tcW w:w="4735" w:type="dxa"/>
+          </w:tcPr>
+          <w:p>
+            <w:pPr>
+              <w:pStyle w:val="Default"/>
+              <w:rPr>
+                <w:sz w:val="20"/>
+                <w:szCs w:val="20"/>
+              </w:rPr>
+            </w:pPr>
+            <w:r>
+              <w:rPr>
+                <w:sz w:val="20"/>
+                <w:szCs w:val="20"/>
+              </w:rPr>
+              <w:t>Total no. of transit jobs for pagination</w:t>
+            </w:r>
+          </w:p>
+        </w:tc>
+        <w:tc>
+          <w:tcPr>
+            <w:tcW w:w="3616" w:type="dxa"/>
+          </w:tcPr>
+          <w:p>
+            <w:pPr>
+              <w:pStyle w:val="Default"/>
+              <w:rPr>
+                <w:sz w:val="20"/>
+                <w:szCs w:val="20"/>
+              </w:rPr>
+            </w:pPr>
+            <w:r>
+              <w:rPr>
+                <w:sz w:val="20"/>
+                <w:szCs w:val="20"/>
+              </w:rPr>
+              <w:t>28</w:t>
+            </w:r>
+          </w:p>
+        </w:tc>
+      </w:tr>
+      <w:tr>
+        <w:trPr>
+          <w:trHeight w:val="387"/>
+        </w:trPr>
+        <w:tc>
+          <w:tcPr>
+            <w:tcW w:w="1920" w:type="dxa"/>
+          </w:tcPr>
+          <w:p>
+            <w:pPr>
+              <w:pStyle w:val="Default"/>
+              <w:rPr>
+                <w:sz w:val="20"/>
+                <w:szCs w:val="20"/>
+              </w:rPr>
+            </w:pPr>
+            <w:r>
+              <w:rPr>
+                <w:sz w:val="20"/>
+                <w:szCs w:val="20"/>
+              </w:rPr>
+              <w:t>Total No. of Pages</w:t>
+            </w:r>
+          </w:p>
+        </w:tc>
+        <w:tc>
+          <w:tcPr>
+            <w:tcW w:w="4735" w:type="dxa"/>
+          </w:tcPr>
+          <w:p>
+            <w:pPr>
+              <w:pStyle w:val="Default"/>
+              <w:rPr>
+                <w:sz w:val="20"/>
+                <w:szCs w:val="20"/>
+              </w:rPr>
+            </w:pPr>
+            <w:r>
+              <w:rPr>
+                <w:sz w:val="20"/>
+                <w:szCs w:val="20"/>
+              </w:rPr>
+              <w:t>Total No. of Pages</w:t>
+            </w:r>
+            <w:r>
+              <w:rPr>
+                <w:sz w:val="20"/>
+                <w:szCs w:val="20"/>
+              </w:rPr>
+              <w:t xml:space="preserve"> for pagination</w:t>
+            </w:r>
+          </w:p>
+        </w:tc>
+        <w:tc>
+          <w:tcPr>
+            <w:tcW w:w="3616" w:type="dxa"/>
+          </w:tcPr>
+          <w:p>
+            <w:pPr>
+              <w:pStyle w:val="Default"/>
+              <w:rPr>
+                <w:sz w:val="20"/>
+                <w:szCs w:val="20"/>
+              </w:rPr>
+            </w:pPr>
+            <w:r>
+              <w:rPr>
+                <w:sz w:val="20"/>
+                <w:szCs w:val="20"/>
+              </w:rPr>
+              <w:t>3</w:t>
+            </w:r>
+          </w:p>
+        </w:tc>
+      </w:tr>
+      <w:tr>
+        <w:trPr>
+          <w:trHeight w:val="387"/>
+        </w:trPr>
+        <w:tc>
+          <w:tcPr>
+            <w:tcW w:w="1920" w:type="dxa"/>
+          </w:tcPr>
+          <w:p>
+            <w:pPr>
+              <w:pStyle w:val="Default"/>
+              <w:rPr>
+                <w:sz w:val="20"/>
+                <w:szCs w:val="20"/>
+              </w:rPr>
+            </w:pPr>
+            <w:r>
+              <w:rPr>
+                <w:sz w:val="20"/>
+                <w:szCs w:val="20"/>
+              </w:rPr>
+              <w:t>Current Page</w:t>
+            </w:r>
+          </w:p>
+        </w:tc>
+        <w:tc>
+          <w:tcPr>
+            <w:tcW w:w="4735" w:type="dxa"/>
+          </w:tcPr>
+          <w:p>
+            <w:pPr>
+              <w:pStyle w:val="Default"/>
+              <w:rPr>
+                <w:sz w:val="20"/>
+                <w:szCs w:val="20"/>
+              </w:rPr>
+            </w:pPr>
+            <w:r>
+              <w:rPr>
+                <w:sz w:val="20"/>
+                <w:szCs w:val="20"/>
+              </w:rPr>
+              <w:t>Current page for pagination</w:t>
+            </w:r>
+          </w:p>
+        </w:tc>
+        <w:tc>
+          <w:tcPr>
+            <w:tcW w:w="3616" w:type="dxa"/>
+          </w:tcPr>
+          <w:p>
+            <w:pPr>
+              <w:pStyle w:val="Default"/>
+              <w:rPr>
+                <w:sz w:val="20"/>
+                <w:szCs w:val="20"/>
+              </w:rPr>
+            </w:pPr>
+            <w:r>
+              <w:rPr>
+                <w:sz w:val="20"/>
+                <w:szCs w:val="20"/>
+              </w:rPr>
+              <w:t>2</w:t>
+            </w:r>
+          </w:p>
+        </w:tc>
+      </w:tr>
+      <w:tr>
+        <w:trPr>
+          <w:trHeight w:val="387"/>
+        </w:trPr>
+        <w:tc>
+          <w:tcPr>
+            <w:tcW w:w="1920" w:type="dxa"/>
+          </w:tcPr>
+          <w:p>
+            <w:pPr>
+              <w:pStyle w:val="Default"/>
+              <w:rPr>
+                <w:sz w:val="20"/>
+                <w:szCs w:val="20"/>
+              </w:rPr>
+            </w:pPr>
+            <w:r>
+              <w:rPr>
+                <w:sz w:val="20"/>
+                <w:szCs w:val="20"/>
+              </w:rPr>
+              <w:t>Records per page</w:t>
+            </w:r>
+          </w:p>
+        </w:tc>
+        <w:tc>
+          <w:tcPr>
+            <w:tcW w:w="4735" w:type="dxa"/>
+          </w:tcPr>
+          <w:p>
+            <w:pPr>
+              <w:pStyle w:val="Default"/>
+              <w:rPr>
+                <w:sz w:val="20"/>
+                <w:szCs w:val="20"/>
+              </w:rPr>
+            </w:pPr>
+            <w:r>
+              <w:rPr>
+                <w:sz w:val="20"/>
+                <w:szCs w:val="20"/>
+              </w:rPr>
+              <w:t>No. of record per page</w:t>
+            </w:r>
+          </w:p>
+        </w:tc>
+        <w:tc>
+          <w:tcPr>
+            <w:tcW w:w="3616" w:type="dxa"/>
+          </w:tcPr>
+          <w:p>
+            <w:pPr>
+              <w:pStyle w:val="Default"/>
+              <w:rPr>
+                <w:sz w:val="20"/>
+                <w:szCs w:val="20"/>
+              </w:rPr>
+            </w:pPr>
+            <w:r>
+              <w:rPr>
+                <w:sz w:val="20"/>
+                <w:szCs w:val="20"/>
+              </w:rPr>
+              <w:t>10</w:t>
+            </w:r>
+          </w:p>
+        </w:tc>
+      </w:tr>
+      <w:tr>
+        <w:trPr>
+          <w:trHeight w:val="387"/>
+        </w:trPr>
+        <w:tc>
+          <w:tcPr>
+            <w:tcW w:w="1920" w:type="dxa"/>
+          </w:tcPr>
+          <w:p>
+            <w:pPr>
+              <w:pStyle w:val="Default"/>
+              <w:rPr>
+                <w:sz w:val="20"/>
+                <w:szCs w:val="20"/>
+              </w:rPr>
+            </w:pPr>
+            <w:r>
+              <w:rPr>
+                <w:sz w:val="20"/>
+                <w:szCs w:val="20"/>
+              </w:rPr>
+              <w:t>error</w:t>
+            </w:r>
+          </w:p>
+        </w:tc>
+        <w:tc>
+          <w:tcPr>
+            <w:tcW w:w="4735" w:type="dxa"/>
+          </w:tcPr>
+          <w:p>
+            <w:pPr>
+              <w:pStyle w:val="Default"/>
+              <w:rPr>
+                <w:sz w:val="20"/>
+                <w:szCs w:val="20"/>
+              </w:rPr>
+            </w:pPr>
+            <w:r>
+              <w:rPr>
+                <w:sz w:val="20"/>
+                <w:szCs w:val="20"/>
+              </w:rPr>
+              <w:t xml:space="preserve">If there is any error </w:t>
+            </w:r>
+          </w:p>
+        </w:tc>
+        <w:tc>
+          <w:tcPr>
+            <w:tcW w:w="3616" w:type="dxa"/>
+          </w:tcPr>
+          <w:p>
+            <w:pPr>
+              <w:pStyle w:val="Default"/>
+              <w:rPr>
+                <w:sz w:val="20"/>
+                <w:szCs w:val="20"/>
+              </w:rPr>
+            </w:pPr>
+            <w:r>
+              <w:rPr>
+                <w:sz w:val="20"/>
+                <w:szCs w:val="20"/>
+              </w:rPr>
+              <w:t xml:space="preserve">Invalid </w:t>
+            </w:r>
+            <w:proofErr w:type="spellStart"/>
+            <w:r>
+              <w:rPr>
+                <w:sz w:val="20"/>
+                <w:szCs w:val="20"/>
+              </w:rPr>
+              <w:t>apiKEY</w:t>
+            </w:r>
+            <w:proofErr w:type="spellEnd"/>
+          </w:p>
+        </w:tc>
+      </w:tr>
+    </w:tbl>
+    <w:p>
+      <w:pPr>
+        <w:rPr>
+          <w:color w:val="000000"/>
+          <w:sz w:val="20"/>
+          <w:szCs w:val="27"/>
+        </w:rPr>
+      </w:pPr>
+      <w:r>
+        <w:br/>
+        <w:t xml:space="preserve">Example response: </w:t>
+      </w:r>
+      <w:r>
+        <w:rPr>
+          <w:color w:val="000000"/>
+          <w:sz w:val="20"/>
+          <w:szCs w:val="27"/>
+        </w:rPr>
+        <w:t>{"jobs":[{"id":"1","sender_id":"1","reference_number":"1212121","</w:t>
+      </w:r>
+      <w:r>
+        <w:rPr>
+          <w:color w:val="000000"/>
+          <w:sz w:val="20"/>
+          <w:szCs w:val="27"/>
+        </w:rPr>
+        <w:t>estimated_pick_up_time</w:t>
+      </w:r>
+      <w:r>
+        <w:rPr>
+          <w:color w:val="000000"/>
+          <w:sz w:val="20"/>
+          <w:szCs w:val="27"/>
+        </w:rPr>
+        <w:t>":"21:00","receiver_first_name":"Brian"},{"id":"2","sender_id":"1","reference_number":"0256105464","</w:t>
+      </w:r>
+      <w:r>
+        <w:rPr>
+          <w:color w:val="000000"/>
+          <w:sz w:val="20"/>
+          <w:szCs w:val="27"/>
+        </w:rPr>
+        <w:t>estimated_pick_up_time</w:t>
+      </w:r>
+      <w:r>
+        <w:rPr>
+          <w:color w:val="000000"/>
+          <w:sz w:val="20"/>
+          <w:szCs w:val="27"/>
+        </w:rPr>
+        <w:t>":"17:00","receiver_first_name":"Peter"}],</w:t>
+      </w:r>
+      <w:r>
+        <w:rPr>
+          <w:color w:val="000000"/>
+          <w:sz w:val="20"/>
+          <w:szCs w:val="27"/>
+        </w:rPr>
+        <w:t xml:space="preserve">   </w:t>
+      </w:r>
+      <w:r>
+        <w:rPr>
+          <w:color w:val="000000"/>
+          <w:sz w:val="20"/>
+          <w:szCs w:val="27"/>
+        </w:rPr>
+        <w:t>"</w:t>
+      </w:r>
+      <w:proofErr w:type="spellStart"/>
+      <w:r>
+        <w:rPr>
+          <w:color w:val="000000"/>
+          <w:sz w:val="20"/>
+          <w:szCs w:val="27"/>
+        </w:rPr>
+        <w:t>total_pages</w:t>
+      </w:r>
+      <w:proofErr w:type="spellEnd"/>
+      <w:r>
+        <w:rPr>
+          <w:color w:val="000000"/>
+          <w:sz w:val="20"/>
+          <w:szCs w:val="27"/>
+        </w:rPr>
+        <w:t>"</w:t>
+      </w:r>
+      <w:r>
+        <w:rPr>
+          <w:color w:val="000000"/>
+          <w:sz w:val="20"/>
+          <w:szCs w:val="27"/>
+        </w:rPr>
+        <w:t xml:space="preserve"> : </w:t>
+      </w:r>
+      <w:r>
+        <w:rPr>
+          <w:color w:val="000000"/>
+          <w:sz w:val="20"/>
+          <w:szCs w:val="27"/>
+        </w:rPr>
+        <w:t>"</w:t>
+      </w:r>
+      <w:r>
+        <w:rPr>
+          <w:color w:val="000000"/>
+          <w:sz w:val="20"/>
+          <w:szCs w:val="27"/>
+        </w:rPr>
+        <w:t>3</w:t>
+      </w:r>
+      <w:r>
+        <w:rPr>
+          <w:color w:val="000000"/>
+          <w:sz w:val="20"/>
+          <w:szCs w:val="27"/>
+        </w:rPr>
+        <w:t>"</w:t>
+      </w:r>
+      <w:r>
+        <w:rPr>
+          <w:color w:val="000000"/>
+          <w:sz w:val="20"/>
+          <w:szCs w:val="27"/>
+        </w:rPr>
+        <w:t xml:space="preserve">, </w:t>
+      </w:r>
+      <w:r>
+        <w:rPr>
+          <w:color w:val="000000"/>
+          <w:sz w:val="20"/>
+          <w:szCs w:val="27"/>
+        </w:rPr>
+        <w:t>"</w:t>
+      </w:r>
+      <w:proofErr w:type="spellStart"/>
+      <w:r>
+        <w:rPr>
+          <w:color w:val="000000"/>
+          <w:sz w:val="20"/>
+          <w:szCs w:val="27"/>
+        </w:rPr>
+        <w:t>total_jobs</w:t>
+      </w:r>
+      <w:proofErr w:type="spellEnd"/>
+      <w:r>
+        <w:rPr>
+          <w:color w:val="000000"/>
+          <w:sz w:val="20"/>
+          <w:szCs w:val="27"/>
+        </w:rPr>
+        <w:t>"</w:t>
+      </w:r>
+      <w:r>
+        <w:rPr>
+          <w:color w:val="000000"/>
+          <w:sz w:val="20"/>
+          <w:szCs w:val="27"/>
+        </w:rPr>
+        <w:t xml:space="preserve"> :  </w:t>
+      </w:r>
+      <w:r>
+        <w:rPr>
+          <w:color w:val="000000"/>
+          <w:sz w:val="20"/>
+          <w:szCs w:val="27"/>
+        </w:rPr>
+        <w:t>"</w:t>
+      </w:r>
+      <w:r>
+        <w:rPr>
+          <w:color w:val="000000"/>
+          <w:sz w:val="20"/>
+          <w:szCs w:val="27"/>
+        </w:rPr>
+        <w:t>28</w:t>
+      </w:r>
+      <w:r>
+        <w:rPr>
+          <w:color w:val="000000"/>
+          <w:sz w:val="20"/>
+          <w:szCs w:val="27"/>
+        </w:rPr>
+        <w:t>"</w:t>
+      </w:r>
+      <w:r>
+        <w:rPr>
+          <w:color w:val="000000"/>
+          <w:sz w:val="20"/>
+          <w:szCs w:val="27"/>
+        </w:rPr>
+        <w:t xml:space="preserve">, </w:t>
+      </w:r>
+      <w:r>
+        <w:rPr>
+          <w:color w:val="000000"/>
+          <w:sz w:val="20"/>
+          <w:szCs w:val="27"/>
+        </w:rPr>
+        <w:t>"</w:t>
+      </w:r>
+      <w:proofErr w:type="spellStart"/>
+      <w:r>
+        <w:rPr>
+          <w:color w:val="000000"/>
+          <w:sz w:val="20"/>
+          <w:szCs w:val="27"/>
+        </w:rPr>
+        <w:t>current_page</w:t>
+      </w:r>
+      <w:proofErr w:type="spellEnd"/>
+      <w:r>
+        <w:rPr>
+          <w:color w:val="000000"/>
+          <w:sz w:val="20"/>
+          <w:szCs w:val="27"/>
+        </w:rPr>
+        <w:t>"</w:t>
+      </w:r>
+      <w:r>
+        <w:rPr>
+          <w:color w:val="000000"/>
+          <w:sz w:val="20"/>
+          <w:szCs w:val="27"/>
+        </w:rPr>
+        <w:t xml:space="preserve">: </w:t>
+      </w:r>
+      <w:r>
+        <w:rPr>
+          <w:color w:val="000000"/>
+          <w:sz w:val="20"/>
+          <w:szCs w:val="27"/>
+        </w:rPr>
+        <w:t>"</w:t>
+      </w:r>
+      <w:r>
+        <w:rPr>
+          <w:color w:val="000000"/>
+          <w:sz w:val="20"/>
+          <w:szCs w:val="27"/>
+        </w:rPr>
+        <w:t>2</w:t>
+      </w:r>
+      <w:r>
+        <w:rPr>
+          <w:color w:val="000000"/>
+          <w:sz w:val="20"/>
+          <w:szCs w:val="27"/>
+        </w:rPr>
+        <w:t>"</w:t>
+      </w:r>
+      <w:r>
+        <w:rPr>
+          <w:color w:val="000000"/>
+          <w:sz w:val="20"/>
+          <w:szCs w:val="27"/>
+        </w:rPr>
+        <w:t xml:space="preserve">, </w:t>
+      </w:r>
+      <w:r>
+        <w:rPr>
+          <w:color w:val="000000"/>
+          <w:sz w:val="20"/>
+          <w:szCs w:val="27"/>
+        </w:rPr>
+        <w:t>"</w:t>
+      </w:r>
+      <w:proofErr w:type="spellStart"/>
+      <w:r>
+        <w:rPr>
+          <w:color w:val="000000"/>
+          <w:sz w:val="20"/>
+          <w:szCs w:val="27"/>
+        </w:rPr>
+        <w:t>per_page</w:t>
+      </w:r>
+      <w:proofErr w:type="spellEnd"/>
+      <w:r>
+        <w:rPr>
+          <w:color w:val="000000"/>
+          <w:sz w:val="20"/>
+          <w:szCs w:val="27"/>
+        </w:rPr>
+        <w:t>"</w:t>
+      </w:r>
+      <w:r>
+        <w:rPr>
+          <w:color w:val="000000"/>
+          <w:sz w:val="20"/>
+          <w:szCs w:val="27"/>
+        </w:rPr>
+        <w:t xml:space="preserve">: </w:t>
+      </w:r>
+      <w:r>
+        <w:rPr>
+          <w:color w:val="000000"/>
+          <w:sz w:val="20"/>
+          <w:szCs w:val="27"/>
+        </w:rPr>
+        <w:t>"</w:t>
+      </w:r>
+      <w:r>
+        <w:rPr>
+          <w:color w:val="000000"/>
+          <w:sz w:val="20"/>
+          <w:szCs w:val="27"/>
+        </w:rPr>
+        <w:t>10</w:t>
+      </w:r>
+      <w:r>
+        <w:rPr>
+          <w:color w:val="000000"/>
+          <w:sz w:val="20"/>
+          <w:szCs w:val="27"/>
+        </w:rPr>
+        <w:t>"</w:t>
+      </w:r>
+      <w:r>
+        <w:rPr>
+          <w:color w:val="000000"/>
+          <w:sz w:val="20"/>
+          <w:szCs w:val="27"/>
+        </w:rPr>
+        <w:t xml:space="preserve">, </w:t>
+      </w:r>
+      <w:r>
+        <w:rPr>
+          <w:color w:val="000000"/>
+          <w:sz w:val="20"/>
+          <w:szCs w:val="27"/>
+        </w:rPr>
+        <w:t>"</w:t>
+      </w:r>
+      <w:proofErr w:type="spellStart"/>
+      <w:r>
+        <w:rPr>
+          <w:color w:val="000000"/>
+          <w:sz w:val="20"/>
+          <w:szCs w:val="27"/>
+        </w:rPr>
+        <w:t>error":"no</w:t>
+      </w:r>
+      <w:proofErr w:type="spellEnd"/>
+      <w:r>
+        <w:rPr>
+          <w:color w:val="000000"/>
+          <w:sz w:val="20"/>
+          <w:szCs w:val="27"/>
+        </w:rPr>
+        <w:t xml:space="preserve"> error"}</w:t>
+      </w:r>
+    </w:p>
+    <w:p>
+      <w:pPr>
+        <w:rPr>
+          <w:color w:val="000000"/>
+          <w:sz w:val="14"/>
+        </w:rPr>
+      </w:pPr>
+    </w:p>
+    <w:p>
+      <w:pPr>
+        <w:rPr>
+          <w:b/>
+          <w:sz w:val="28"/>
+          <w:szCs w:val="28"/>
+        </w:rPr>
+      </w:pPr>
+      <w:r>
+        <w:rPr>
+          <w:b/>
+          <w:sz w:val="28"/>
+          <w:szCs w:val="28"/>
+        </w:rPr>
+        <w:t>1</w:t>
+      </w:r>
+      <w:r>
+        <w:rPr>
+          <w:b/>
+          <w:sz w:val="28"/>
+          <w:szCs w:val="28"/>
+        </w:rPr>
+        <w:t>3</w:t>
+      </w:r>
+      <w:r>
+        <w:rPr>
+          <w:b/>
+          <w:sz w:val="28"/>
+          <w:szCs w:val="28"/>
+        </w:rPr>
+        <w:t xml:space="preserve">. </w:t>
+      </w:r>
+      <w:r>
+        <w:rPr>
+          <w:b/>
+          <w:sz w:val="28"/>
+          <w:szCs w:val="28"/>
+        </w:rPr>
+        <w:t xml:space="preserve">Get All Senders </w:t>
+      </w:r>
+      <w:r>
+        <w:rPr>
+          <w:rFonts w:cs="Calibri-Bold"/>
+          <w:b/>
+          <w:bCs/>
+          <w:sz w:val="28"/>
+          <w:szCs w:val="28"/>
+        </w:rPr>
+        <w:t>Unassigned</w:t>
+      </w:r>
+      <w:r>
+        <w:rPr>
+          <w:b/>
+          <w:sz w:val="28"/>
+          <w:szCs w:val="28"/>
+        </w:rPr>
+        <w:t xml:space="preserve"> Jobs</w:t>
+      </w:r>
+    </w:p>
+    <w:p>
+      <w:r>
+        <w:t xml:space="preserve">This request returns all </w:t>
+      </w:r>
+      <w:r>
+        <w:t xml:space="preserve">unassigned </w:t>
+      </w:r>
+      <w:r>
+        <w:t>jobs of sender</w:t>
+      </w:r>
+      <w:r>
+        <w:br/>
+        <w:t>Request parameters:</w:t>
+      </w:r>
+    </w:p>
+    <w:tbl>
+      <w:tblPr>
+        <w:tblStyle w:val="TableGrid"/>
+        <w:tblW w:w="10308" w:type="dxa"/>
+        <w:tblLook w:val="04A0" w:firstRow="1" w:lastRow="0" w:firstColumn="1" w:lastColumn="0" w:noHBand="0" w:noVBand="1"/>
+      </w:tblPr>
+      <w:tblGrid>
+        <w:gridCol w:w="1927"/>
+        <w:gridCol w:w="4728"/>
+        <w:gridCol w:w="3653"/>
+      </w:tblGrid>
+      <w:tr>
+        <w:trPr>
+          <w:trHeight w:val="379"/>
+        </w:trPr>
+        <w:tc>
+          <w:tcPr>
+            <w:tcW w:w="1927" w:type="dxa"/>
+            <w:shd w:val="clear" w:color="auto" w:fill="F2F2F2" w:themeFill="background1" w:themeFillShade="F2"/>
+          </w:tcPr>
+          <w:p>
+            <w:pPr>
+              <w:pStyle w:val="Default"/>
+            </w:pPr>
+            <w:r>
+              <w:rPr>
+                <w:sz w:val="22"/>
+                <w:szCs w:val="22"/>
+              </w:rPr>
+              <w:t xml:space="preserve">Parameter </w:t>
+            </w:r>
+          </w:p>
+        </w:tc>
+        <w:tc>
+          <w:tcPr>
+            <w:tcW w:w="4728" w:type="dxa"/>
+            <w:shd w:val="clear" w:color="auto" w:fill="F2F2F2" w:themeFill="background1" w:themeFillShade="F2"/>
+          </w:tcPr>
+          <w:p>
+            <w:pPr>
+              <w:pStyle w:val="Default"/>
+            </w:pPr>
+            <w:r>
+              <w:rPr>
+                <w:sz w:val="22"/>
+                <w:szCs w:val="22"/>
+              </w:rPr>
+              <w:t xml:space="preserve">Description </w:t>
+            </w:r>
+          </w:p>
+        </w:tc>
+        <w:tc>
+          <w:tcPr>
+            <w:tcW w:w="3653" w:type="dxa"/>
+            <w:shd w:val="clear" w:color="auto" w:fill="F2F2F2" w:themeFill="background1" w:themeFillShade="F2"/>
+          </w:tcPr>
+          <w:p>
+            <w:pPr>
+              <w:pStyle w:val="Default"/>
+            </w:pPr>
+            <w:r>
+              <w:rPr>
+                <w:sz w:val="22"/>
+                <w:szCs w:val="22"/>
+              </w:rPr>
+              <w:t xml:space="preserve">Example </w:t>
+            </w:r>
+          </w:p>
+        </w:tc>
+      </w:tr>
+      <w:tr>
+        <w:trPr>
+          <w:trHeight w:val="379"/>
+        </w:trPr>
+        <w:tc>
+          <w:tcPr>
+            <w:tcW w:w="1927" w:type="dxa"/>
+          </w:tcPr>
+          <w:p>
+            <w:pPr>
+              <w:pStyle w:val="Default"/>
+              <w:rPr>
+                <w:sz w:val="20"/>
+                <w:szCs w:val="20"/>
+              </w:rPr>
+            </w:pPr>
+            <w:proofErr w:type="spellStart"/>
+            <w:r>
+              <w:rPr>
+                <w:sz w:val="20"/>
+                <w:szCs w:val="20"/>
+              </w:rPr>
+              <w:t>apiKey</w:t>
+            </w:r>
+            <w:proofErr w:type="spellEnd"/>
+            <w:r>
+              <w:rPr>
+                <w:sz w:val="20"/>
+                <w:szCs w:val="20"/>
+              </w:rPr>
+              <w:t xml:space="preserve"> </w:t>
+            </w:r>
+          </w:p>
+        </w:tc>
+        <w:tc>
+          <w:tcPr>
+            <w:tcW w:w="4728" w:type="dxa"/>
+          </w:tcPr>
+          <w:p>
+            <w:pPr>
+              <w:pStyle w:val="Default"/>
+              <w:rPr>
+                <w:sz w:val="20"/>
+                <w:szCs w:val="20"/>
+              </w:rPr>
+            </w:pPr>
+            <w:r>
+              <w:rPr>
+                <w:sz w:val="20"/>
+                <w:szCs w:val="20"/>
+              </w:rPr>
+              <w:t xml:space="preserve">The API Key sent to you. </w:t>
+            </w:r>
+          </w:p>
+        </w:tc>
+        <w:tc>
+          <w:tcPr>
+            <w:tcW w:w="3653" w:type="dxa"/>
+          </w:tcPr>
+          <w:p>
+            <w:pPr>
+              <w:pStyle w:val="Default"/>
+              <w:rPr>
+                <w:sz w:val="20"/>
+                <w:szCs w:val="20"/>
+              </w:rPr>
+            </w:pPr>
+            <w:r>
+              <w:rPr>
+                <w:sz w:val="20"/>
+                <w:szCs w:val="20"/>
+              </w:rPr>
+              <w:t xml:space="preserve">aa36302a322a82a9a43a5a149439a59a </w:t>
+            </w:r>
+          </w:p>
+        </w:tc>
+      </w:tr>
+      <w:tr>
+        <w:trPr>
+          <w:trHeight w:val="379"/>
+        </w:trPr>
+        <w:tc>
+          <w:tcPr>
+            <w:tcW w:w="1927" w:type="dxa"/>
+          </w:tcPr>
+          <w:p>
+            <w:pPr>
+              <w:pStyle w:val="Default"/>
+              <w:rPr>
+                <w:sz w:val="20"/>
+                <w:szCs w:val="20"/>
+              </w:rPr>
+            </w:pPr>
+            <w:proofErr w:type="spellStart"/>
+            <w:r>
+              <w:rPr>
+                <w:sz w:val="20"/>
+                <w:szCs w:val="20"/>
+              </w:rPr>
+              <w:t>userLoginKey</w:t>
+            </w:r>
+            <w:proofErr w:type="spellEnd"/>
+          </w:p>
+        </w:tc>
+        <w:tc>
+          <w:tcPr>
+            <w:tcW w:w="4728" w:type="dxa"/>
+          </w:tcPr>
+          <w:p>
+            <w:pPr>
+              <w:pStyle w:val="Default"/>
+              <w:tabs>
+                <w:tab w:val="center" w:pos="2210"/>
+              </w:tabs>
+              <w:rPr>
+                <w:sz w:val="20"/>
+                <w:szCs w:val="20"/>
+              </w:rPr>
+            </w:pPr>
+            <w:r>
+              <w:rPr>
+                <w:sz w:val="20"/>
+                <w:szCs w:val="20"/>
+              </w:rPr>
+              <w:t xml:space="preserve">Login key generate after </w:t>
+            </w:r>
+          </w:p>
+        </w:tc>
+        <w:tc>
+          <w:tcPr>
+            <w:tcW w:w="3653" w:type="dxa"/>
+          </w:tcPr>
+          <w:p>
+            <w:pPr>
+              <w:pStyle w:val="Default"/>
+              <w:rPr>
+                <w:sz w:val="20"/>
+                <w:szCs w:val="20"/>
+              </w:rPr>
+            </w:pPr>
+          </w:p>
+        </w:tc>
+      </w:tr>
+      <w:tr>
+        <w:trPr>
+          <w:trHeight w:val="379"/>
+        </w:trPr>
+        <w:tc>
+          <w:tcPr>
+            <w:tcW w:w="1927" w:type="dxa"/>
+          </w:tcPr>
+          <w:p>
+            <w:pPr>
+              <w:pStyle w:val="Default"/>
+              <w:rPr>
+                <w:sz w:val="20"/>
+                <w:szCs w:val="20"/>
+              </w:rPr>
+            </w:pPr>
+            <w:proofErr w:type="spellStart"/>
+            <w:r>
+              <w:rPr>
+                <w:sz w:val="20"/>
+                <w:szCs w:val="20"/>
+              </w:rPr>
+              <w:t>Sender_id</w:t>
+            </w:r>
+            <w:proofErr w:type="spellEnd"/>
+          </w:p>
+        </w:tc>
+        <w:tc>
+          <w:tcPr>
+            <w:tcW w:w="4728" w:type="dxa"/>
+          </w:tcPr>
+          <w:p>
+            <w:pPr>
+              <w:pStyle w:val="Default"/>
+              <w:tabs>
+                <w:tab w:val="center" w:pos="2210"/>
+              </w:tabs>
+              <w:rPr>
+                <w:sz w:val="20"/>
+                <w:szCs w:val="20"/>
+              </w:rPr>
+            </w:pPr>
+            <w:r>
+              <w:rPr>
+                <w:sz w:val="20"/>
+                <w:szCs w:val="20"/>
+              </w:rPr>
+              <w:t>Sender id</w:t>
+            </w:r>
+          </w:p>
+        </w:tc>
+        <w:tc>
+          <w:tcPr>
+            <w:tcW w:w="3653" w:type="dxa"/>
+          </w:tcPr>
+          <w:p>
+            <w:pPr>
+              <w:pStyle w:val="Default"/>
+              <w:rPr>
+                <w:sz w:val="20"/>
+                <w:szCs w:val="20"/>
+              </w:rPr>
+            </w:pPr>
+            <w:r>
+              <w:rPr>
+                <w:sz w:val="20"/>
+                <w:szCs w:val="20"/>
+              </w:rPr>
+              <w:t>12</w:t>
+            </w:r>
+          </w:p>
+        </w:tc>
+      </w:tr>
+      <w:tr>
+        <w:trPr>
+          <w:trHeight w:val="379"/>
+        </w:trPr>
+        <w:tc>
+          <w:tcPr>
+            <w:tcW w:w="1927" w:type="dxa"/>
+          </w:tcPr>
+          <w:p>
+            <w:pPr>
+              <w:rPr>
+                <w:sz w:val="20"/>
+                <w:szCs w:val="20"/>
+              </w:rPr>
+            </w:pPr>
+            <w:r>
+              <w:rPr>
+                <w:rFonts w:ascii="Calibri" w:hAnsi="Calibri"/>
+                <w:color w:val="000000"/>
+                <w:sz w:val="20"/>
+                <w:szCs w:val="20"/>
+              </w:rPr>
+              <w:t>Page No.</w:t>
+            </w:r>
+          </w:p>
+        </w:tc>
+        <w:tc>
+          <w:tcPr>
+            <w:tcW w:w="4728" w:type="dxa"/>
+          </w:tcPr>
+          <w:p>
+            <w:pPr>
+              <w:pStyle w:val="Default"/>
+              <w:rPr>
+                <w:sz w:val="20"/>
+                <w:szCs w:val="20"/>
+              </w:rPr>
+            </w:pPr>
+            <w:r>
+              <w:rPr>
+                <w:sz w:val="20"/>
+                <w:szCs w:val="20"/>
+              </w:rPr>
+              <w:t>Records Page No. by default it will be 1.</w:t>
+            </w:r>
+          </w:p>
+        </w:tc>
+        <w:tc>
+          <w:tcPr>
+            <w:tcW w:w="3653" w:type="dxa"/>
+          </w:tcPr>
+          <w:p>
+            <w:pPr>
+              <w:pStyle w:val="Default"/>
+              <w:tabs>
+                <w:tab w:val="center" w:pos="1764"/>
+              </w:tabs>
+              <w:rPr>
+                <w:sz w:val="20"/>
+                <w:szCs w:val="20"/>
+              </w:rPr>
+            </w:pPr>
+            <w:r>
+              <w:rPr>
+                <w:sz w:val="20"/>
+                <w:szCs w:val="20"/>
+              </w:rPr>
+              <w:t>1</w:t>
+            </w:r>
+          </w:p>
+        </w:tc>
+      </w:tr>
+      <w:tr>
+        <w:trPr>
+          <w:trHeight w:val="379"/>
+        </w:trPr>
+        <w:tc>
+          <w:tcPr>
+            <w:tcW w:w="1927" w:type="dxa"/>
+          </w:tcPr>
+          <w:p>
+            <w:pPr>
+              <w:rPr>
+                <w:rFonts w:ascii="Calibri" w:hAnsi="Calibri"/>
+                <w:color w:val="000000"/>
+                <w:sz w:val="20"/>
+                <w:szCs w:val="20"/>
+              </w:rPr>
+            </w:pPr>
+            <w:r>
+              <w:rPr>
+                <w:rFonts w:ascii="Calibri" w:hAnsi="Calibri"/>
+                <w:color w:val="000000"/>
+                <w:sz w:val="20"/>
+                <w:szCs w:val="20"/>
+              </w:rPr>
+              <w:t>Records Per Page</w:t>
+            </w:r>
+          </w:p>
+        </w:tc>
+        <w:tc>
+          <w:tcPr>
+            <w:tcW w:w="4728" w:type="dxa"/>
+          </w:tcPr>
+          <w:p>
+            <w:pPr>
+              <w:pStyle w:val="Default"/>
+              <w:rPr>
+                <w:sz w:val="20"/>
+                <w:szCs w:val="20"/>
+              </w:rPr>
+            </w:pPr>
+            <w:r>
+              <w:rPr>
+                <w:sz w:val="20"/>
+                <w:szCs w:val="20"/>
+              </w:rPr>
+              <w:t>No. of records per page.</w:t>
+            </w:r>
+          </w:p>
+        </w:tc>
+        <w:tc>
+          <w:tcPr>
+            <w:tcW w:w="3653" w:type="dxa"/>
+          </w:tcPr>
+          <w:p>
+            <w:pPr>
+              <w:pStyle w:val="Default"/>
+              <w:tabs>
+                <w:tab w:val="center" w:pos="1764"/>
+              </w:tabs>
+              <w:rPr>
+                <w:sz w:val="20"/>
+                <w:szCs w:val="20"/>
+              </w:rPr>
+            </w:pPr>
+            <w:r>
+              <w:rPr>
+                <w:sz w:val="20"/>
+                <w:szCs w:val="20"/>
+              </w:rPr>
+              <w:t>10</w:t>
+            </w:r>
+          </w:p>
+        </w:tc>
+      </w:tr>
+    </w:tbl>
+    <w:p>
+      <w:pPr>
+        <w:spacing w:before="240" w:after="0"/>
+      </w:pPr>
+      <w:r>
+        <w:t>Response elements:</w:t>
+      </w:r>
+    </w:p>
+    <w:tbl>
+      <w:tblPr>
+        <w:tblStyle w:val="TableGrid"/>
+        <w:tblW w:w="10271" w:type="dxa"/>
+        <w:tblLook w:val="04A0" w:firstRow="1" w:lastRow="0" w:firstColumn="1" w:lastColumn="0" w:noHBand="0" w:noVBand="1"/>
+      </w:tblPr>
+      <w:tblGrid>
+        <w:gridCol w:w="1920"/>
+        <w:gridCol w:w="4735"/>
+        <w:gridCol w:w="3616"/>
+      </w:tblGrid>
+      <w:tr>
+        <w:trPr>
+          <w:trHeight w:val="387"/>
+        </w:trPr>
+        <w:tc>
+          <w:tcPr>
+            <w:tcW w:w="1920" w:type="dxa"/>
+            <w:shd w:val="clear" w:color="auto" w:fill="F2F2F2" w:themeFill="background1" w:themeFillShade="F2"/>
+          </w:tcPr>
+          <w:p>
+            <w:pPr>
+              <w:pStyle w:val="Default"/>
+            </w:pPr>
+            <w:r>
+              <w:rPr>
+                <w:sz w:val="22"/>
+                <w:szCs w:val="22"/>
+              </w:rPr>
+              <w:t xml:space="preserve">Parameter </w:t>
+            </w:r>
+          </w:p>
+        </w:tc>
+        <w:tc>
+          <w:tcPr>
+            <w:tcW w:w="4735" w:type="dxa"/>
+            <w:shd w:val="clear" w:color="auto" w:fill="F2F2F2" w:themeFill="background1" w:themeFillShade="F2"/>
+          </w:tcPr>
+          <w:p>
+            <w:pPr>
+              <w:pStyle w:val="Default"/>
+            </w:pPr>
+            <w:r>
+              <w:rPr>
+                <w:sz w:val="22"/>
+                <w:szCs w:val="22"/>
+              </w:rPr>
+              <w:t xml:space="preserve">Description </w:t>
+            </w:r>
+          </w:p>
+        </w:tc>
+        <w:tc>
+          <w:tcPr>
+            <w:tcW w:w="3616" w:type="dxa"/>
+            <w:shd w:val="clear" w:color="auto" w:fill="F2F2F2" w:themeFill="background1" w:themeFillShade="F2"/>
+          </w:tcPr>
+          <w:p>
+            <w:pPr>
+              <w:pStyle w:val="Default"/>
+            </w:pPr>
+            <w:r>
+              <w:rPr>
+                <w:sz w:val="22"/>
+                <w:szCs w:val="22"/>
+              </w:rPr>
+              <w:t xml:space="preserve">Example </w:t>
+            </w:r>
+          </w:p>
+        </w:tc>
+      </w:tr>
+      <w:tr>
+        <w:trPr>
+          <w:trHeight w:val="387"/>
+        </w:trPr>
+        <w:tc>
+          <w:tcPr>
+            <w:tcW w:w="1920" w:type="dxa"/>
+          </w:tcPr>
+          <w:p>
+            <w:pPr>
+              <w:pStyle w:val="Default"/>
+              <w:rPr>
+                <w:sz w:val="20"/>
+                <w:szCs w:val="20"/>
+              </w:rPr>
+            </w:pPr>
+            <w:r>
+              <w:rPr>
+                <w:sz w:val="20"/>
+                <w:szCs w:val="20"/>
+              </w:rPr>
+              <w:lastRenderedPageBreak/>
+              <w:t xml:space="preserve">Jobs </w:t>
+            </w:r>
+          </w:p>
+        </w:tc>
+        <w:tc>
+          <w:tcPr>
+            <w:tcW w:w="4735" w:type="dxa"/>
+          </w:tcPr>
+          <w:p>
+            <w:pPr>
+              <w:pStyle w:val="Default"/>
+              <w:rPr>
+                <w:sz w:val="20"/>
+                <w:szCs w:val="20"/>
+              </w:rPr>
+            </w:pPr>
+            <w:r>
+              <w:rPr>
+                <w:sz w:val="20"/>
+                <w:szCs w:val="20"/>
+              </w:rPr>
+              <w:t>All jobs with short details</w:t>
+            </w:r>
+          </w:p>
+        </w:tc>
+        <w:tc>
+          <w:tcPr>
+            <w:tcW w:w="3616" w:type="dxa"/>
+          </w:tcPr>
+          <w:p>
+            <w:pPr>
+              <w:pStyle w:val="Default"/>
+              <w:rPr>
+                <w:sz w:val="20"/>
+                <w:szCs w:val="20"/>
+              </w:rPr>
+            </w:pPr>
+          </w:p>
+        </w:tc>
+      </w:tr>
+      <w:tr>
+        <w:trPr>
+          <w:trHeight w:val="387"/>
+        </w:trPr>
+        <w:tc>
+          <w:tcPr>
+            <w:tcW w:w="1920" w:type="dxa"/>
+          </w:tcPr>
+          <w:p>
+            <w:pPr>
+              <w:pStyle w:val="Default"/>
+              <w:rPr>
+                <w:sz w:val="20"/>
+                <w:szCs w:val="20"/>
+              </w:rPr>
+            </w:pPr>
+            <w:r>
+              <w:rPr>
+                <w:sz w:val="20"/>
+                <w:szCs w:val="20"/>
+              </w:rPr>
+              <w:t>Total No. of jobs</w:t>
+            </w:r>
+          </w:p>
+        </w:tc>
+        <w:tc>
+          <w:tcPr>
+            <w:tcW w:w="4735" w:type="dxa"/>
+          </w:tcPr>
+          <w:p>
+            <w:pPr>
+              <w:pStyle w:val="Default"/>
+              <w:rPr>
+                <w:sz w:val="20"/>
+                <w:szCs w:val="20"/>
+              </w:rPr>
+            </w:pPr>
+            <w:r>
+              <w:rPr>
+                <w:sz w:val="20"/>
+                <w:szCs w:val="20"/>
+              </w:rPr>
+              <w:t>Total no. of transit jobs for pagination</w:t>
+            </w:r>
+          </w:p>
+        </w:tc>
+        <w:tc>
+          <w:tcPr>
+            <w:tcW w:w="3616" w:type="dxa"/>
+          </w:tcPr>
+          <w:p>
+            <w:pPr>
+              <w:pStyle w:val="Default"/>
+              <w:rPr>
+                <w:sz w:val="20"/>
+                <w:szCs w:val="20"/>
+              </w:rPr>
+            </w:pPr>
+            <w:r>
+              <w:rPr>
+                <w:sz w:val="20"/>
+                <w:szCs w:val="20"/>
+              </w:rPr>
+              <w:t>28</w:t>
+            </w:r>
+          </w:p>
+        </w:tc>
+      </w:tr>
+      <w:tr>
+        <w:trPr>
+          <w:trHeight w:val="387"/>
+        </w:trPr>
+        <w:tc>
+          <w:tcPr>
+            <w:tcW w:w="1920" w:type="dxa"/>
+          </w:tcPr>
+          <w:p>
+            <w:pPr>
+              <w:pStyle w:val="Default"/>
+              <w:rPr>
+                <w:sz w:val="20"/>
+                <w:szCs w:val="20"/>
+              </w:rPr>
+            </w:pPr>
+            <w:r>
+              <w:rPr>
+                <w:sz w:val="20"/>
+                <w:szCs w:val="20"/>
+              </w:rPr>
+              <w:t>Total No. of Pages</w:t>
+            </w:r>
+          </w:p>
+        </w:tc>
+        <w:tc>
+          <w:tcPr>
+            <w:tcW w:w="4735" w:type="dxa"/>
+          </w:tcPr>
+          <w:p>
+            <w:pPr>
+              <w:pStyle w:val="Default"/>
+              <w:rPr>
+                <w:sz w:val="20"/>
+                <w:szCs w:val="20"/>
+              </w:rPr>
+            </w:pPr>
+            <w:r>
+              <w:rPr>
+                <w:sz w:val="20"/>
+                <w:szCs w:val="20"/>
+              </w:rPr>
+              <w:t>Total No. of Pages</w:t>
+            </w:r>
+            <w:r>
+              <w:rPr>
+                <w:sz w:val="20"/>
+                <w:szCs w:val="20"/>
+              </w:rPr>
+              <w:t xml:space="preserve"> for pagination</w:t>
+            </w:r>
+          </w:p>
+        </w:tc>
+        <w:tc>
+          <w:tcPr>
+            <w:tcW w:w="3616" w:type="dxa"/>
+          </w:tcPr>
+          <w:p>
+            <w:pPr>
+              <w:pStyle w:val="Default"/>
+              <w:rPr>
+                <w:sz w:val="20"/>
+                <w:szCs w:val="20"/>
+              </w:rPr>
+            </w:pPr>
+            <w:r>
+              <w:rPr>
+                <w:sz w:val="20"/>
+                <w:szCs w:val="20"/>
+              </w:rPr>
+              <w:t>3</w:t>
+            </w:r>
+          </w:p>
+        </w:tc>
+      </w:tr>
+      <w:tr>
+        <w:trPr>
+          <w:trHeight w:val="387"/>
+        </w:trPr>
+        <w:tc>
+          <w:tcPr>
+            <w:tcW w:w="1920" w:type="dxa"/>
+          </w:tcPr>
+          <w:p>
+            <w:pPr>
+              <w:pStyle w:val="Default"/>
+              <w:rPr>
+                <w:sz w:val="20"/>
+                <w:szCs w:val="20"/>
+              </w:rPr>
+            </w:pPr>
+            <w:r>
+              <w:rPr>
+                <w:sz w:val="20"/>
+                <w:szCs w:val="20"/>
+              </w:rPr>
+              <w:t>Current Page</w:t>
+            </w:r>
+          </w:p>
+        </w:tc>
+        <w:tc>
+          <w:tcPr>
+            <w:tcW w:w="4735" w:type="dxa"/>
+          </w:tcPr>
+          <w:p>
+            <w:pPr>
+              <w:pStyle w:val="Default"/>
+              <w:rPr>
+                <w:sz w:val="20"/>
+                <w:szCs w:val="20"/>
+              </w:rPr>
+            </w:pPr>
+            <w:r>
+              <w:rPr>
+                <w:sz w:val="20"/>
+                <w:szCs w:val="20"/>
+              </w:rPr>
+              <w:t>Current page for pagination</w:t>
+            </w:r>
+          </w:p>
+        </w:tc>
+        <w:tc>
+          <w:tcPr>
+            <w:tcW w:w="3616" w:type="dxa"/>
+          </w:tcPr>
+          <w:p>
+            <w:pPr>
+              <w:pStyle w:val="Default"/>
+              <w:rPr>
+                <w:sz w:val="20"/>
+                <w:szCs w:val="20"/>
+              </w:rPr>
+            </w:pPr>
+            <w:r>
+              <w:rPr>
+                <w:sz w:val="20"/>
+                <w:szCs w:val="20"/>
+              </w:rPr>
+              <w:t>2</w:t>
+            </w:r>
+          </w:p>
+        </w:tc>
+      </w:tr>
+      <w:tr>
+        <w:trPr>
+          <w:trHeight w:val="387"/>
+        </w:trPr>
+        <w:tc>
+          <w:tcPr>
+            <w:tcW w:w="1920" w:type="dxa"/>
+          </w:tcPr>
+          <w:p>
+            <w:pPr>
+              <w:pStyle w:val="Default"/>
+              <w:rPr>
+                <w:sz w:val="20"/>
+                <w:szCs w:val="20"/>
+              </w:rPr>
+            </w:pPr>
+            <w:r>
+              <w:rPr>
+                <w:sz w:val="20"/>
+                <w:szCs w:val="20"/>
+              </w:rPr>
+              <w:t>Records per page</w:t>
+            </w:r>
+          </w:p>
+        </w:tc>
+        <w:tc>
+          <w:tcPr>
+            <w:tcW w:w="4735" w:type="dxa"/>
+          </w:tcPr>
+          <w:p>
+            <w:pPr>
+              <w:pStyle w:val="Default"/>
+              <w:rPr>
+                <w:sz w:val="20"/>
+                <w:szCs w:val="20"/>
+              </w:rPr>
+            </w:pPr>
+            <w:r>
+              <w:rPr>
+                <w:sz w:val="20"/>
+                <w:szCs w:val="20"/>
+              </w:rPr>
+              <w:t>No. of record per page</w:t>
+            </w:r>
+          </w:p>
+        </w:tc>
+        <w:tc>
+          <w:tcPr>
+            <w:tcW w:w="3616" w:type="dxa"/>
+          </w:tcPr>
+          <w:p>
+            <w:pPr>
+              <w:pStyle w:val="Default"/>
+              <w:rPr>
+                <w:sz w:val="20"/>
+                <w:szCs w:val="20"/>
+              </w:rPr>
+            </w:pPr>
+            <w:r>
+              <w:rPr>
+                <w:sz w:val="20"/>
+                <w:szCs w:val="20"/>
+              </w:rPr>
+              <w:t>10</w:t>
+            </w:r>
+          </w:p>
+        </w:tc>
+      </w:tr>
+      <w:tr>
+        <w:trPr>
+          <w:trHeight w:val="387"/>
+        </w:trPr>
+        <w:tc>
+          <w:tcPr>
+            <w:tcW w:w="1920" w:type="dxa"/>
+          </w:tcPr>
+          <w:p>
+            <w:pPr>
+              <w:pStyle w:val="Default"/>
+              <w:rPr>
+                <w:sz w:val="20"/>
+                <w:szCs w:val="20"/>
+              </w:rPr>
+            </w:pPr>
+            <w:r>
+              <w:rPr>
+                <w:sz w:val="20"/>
+                <w:szCs w:val="20"/>
+              </w:rPr>
+              <w:t>error</w:t>
+            </w:r>
+          </w:p>
+        </w:tc>
+        <w:tc>
+          <w:tcPr>
+            <w:tcW w:w="4735" w:type="dxa"/>
+          </w:tcPr>
+          <w:p>
+            <w:pPr>
+              <w:pStyle w:val="Default"/>
+              <w:rPr>
+                <w:sz w:val="20"/>
+                <w:szCs w:val="20"/>
+              </w:rPr>
+            </w:pPr>
+            <w:r>
+              <w:rPr>
+                <w:sz w:val="20"/>
+                <w:szCs w:val="20"/>
+              </w:rPr>
+              <w:t xml:space="preserve">If there is any error </w:t>
+            </w:r>
+          </w:p>
+        </w:tc>
+        <w:tc>
+          <w:tcPr>
+            <w:tcW w:w="3616" w:type="dxa"/>
+          </w:tcPr>
+          <w:p>
+            <w:pPr>
+              <w:pStyle w:val="Default"/>
+              <w:rPr>
+                <w:sz w:val="20"/>
+                <w:szCs w:val="20"/>
+              </w:rPr>
+            </w:pPr>
+            <w:r>
+              <w:rPr>
+                <w:sz w:val="20"/>
+                <w:szCs w:val="20"/>
+              </w:rPr>
+              <w:t xml:space="preserve">Invalid </w:t>
+            </w:r>
+            <w:proofErr w:type="spellStart"/>
+            <w:r>
+              <w:rPr>
+                <w:sz w:val="20"/>
+                <w:szCs w:val="20"/>
+              </w:rPr>
+              <w:t>apiKEY</w:t>
+            </w:r>
+            <w:proofErr w:type="spellEnd"/>
+          </w:p>
+        </w:tc>
+      </w:tr>
+    </w:tbl>
+    <w:p>
+      <w:pPr>
+        <w:rPr>
+          <w:color w:val="000000"/>
+          <w:sz w:val="14"/>
+        </w:rPr>
+      </w:pPr>
+      <w:r>
+        <w:br/>
+        <w:t xml:space="preserve">Example response: </w:t>
+      </w:r>
+      <w:r>
+        <w:rPr>
+          <w:color w:val="000000"/>
+          <w:sz w:val="20"/>
+          <w:szCs w:val="27"/>
+        </w:rPr>
+        <w:t>{"jobs":[{"id":"1","sender_id":"1","reference_number":"1212121","receiver_first_name":"Brian"},{"id":"2","sender_id":"1","reference_number":"0256105464"</w:t>
+      </w:r>
+      <w:r>
+        <w:rPr>
+          <w:color w:val="000000"/>
+          <w:sz w:val="20"/>
+          <w:szCs w:val="27"/>
+        </w:rPr>
+        <w:t xml:space="preserve"> </w:t>
+      </w:r>
+      <w:r>
+        <w:rPr>
+          <w:color w:val="000000"/>
+          <w:sz w:val="20"/>
+          <w:szCs w:val="27"/>
+        </w:rPr>
+        <w:t>,"</w:t>
+      </w:r>
+      <w:proofErr w:type="spellStart"/>
+      <w:r>
+        <w:rPr>
+          <w:color w:val="000000"/>
+          <w:sz w:val="20"/>
+          <w:szCs w:val="27"/>
+        </w:rPr>
+        <w:t>receiver_first_name":"Peter</w:t>
+      </w:r>
+      <w:proofErr w:type="spellEnd"/>
+      <w:r>
+        <w:rPr>
+          <w:color w:val="000000"/>
+          <w:sz w:val="20"/>
+          <w:szCs w:val="27"/>
+        </w:rPr>
+        <w:t>"}],</w:t>
+      </w:r>
+      <w:r>
+        <w:rPr>
+          <w:color w:val="000000"/>
+          <w:sz w:val="20"/>
+          <w:szCs w:val="27"/>
+        </w:rPr>
+        <w:t xml:space="preserve">   </w:t>
+      </w:r>
+      <w:r>
+        <w:rPr>
+          <w:color w:val="000000"/>
+          <w:sz w:val="20"/>
+          <w:szCs w:val="27"/>
+        </w:rPr>
+        <w:t>"</w:t>
+      </w:r>
+      <w:proofErr w:type="spellStart"/>
+      <w:r>
+        <w:rPr>
+          <w:color w:val="000000"/>
+          <w:sz w:val="20"/>
+          <w:szCs w:val="27"/>
+        </w:rPr>
+        <w:t>total_pages</w:t>
+      </w:r>
+      <w:proofErr w:type="spellEnd"/>
+      <w:r>
+        <w:rPr>
+          <w:color w:val="000000"/>
+          <w:sz w:val="20"/>
+          <w:szCs w:val="27"/>
+        </w:rPr>
+        <w:t>"</w:t>
+      </w:r>
+      <w:r>
+        <w:rPr>
+          <w:color w:val="000000"/>
+          <w:sz w:val="20"/>
+          <w:szCs w:val="27"/>
+        </w:rPr>
+        <w:t xml:space="preserve"> : </w:t>
+      </w:r>
+      <w:r>
+        <w:rPr>
+          <w:color w:val="000000"/>
+          <w:sz w:val="20"/>
+          <w:szCs w:val="27"/>
+        </w:rPr>
+        <w:t>"</w:t>
+      </w:r>
+      <w:r>
+        <w:rPr>
+          <w:color w:val="000000"/>
+          <w:sz w:val="20"/>
+          <w:szCs w:val="27"/>
+        </w:rPr>
+        <w:t>3</w:t>
+      </w:r>
+      <w:r>
+        <w:rPr>
+          <w:color w:val="000000"/>
+          <w:sz w:val="20"/>
+          <w:szCs w:val="27"/>
+        </w:rPr>
+        <w:t>"</w:t>
+      </w:r>
+      <w:r>
+        <w:rPr>
+          <w:color w:val="000000"/>
+          <w:sz w:val="20"/>
+          <w:szCs w:val="27"/>
+        </w:rPr>
+        <w:t xml:space="preserve">, </w:t>
+      </w:r>
+      <w:r>
+        <w:rPr>
+          <w:color w:val="000000"/>
+          <w:sz w:val="20"/>
+          <w:szCs w:val="27"/>
+        </w:rPr>
+        <w:t>"</w:t>
+      </w:r>
+      <w:proofErr w:type="spellStart"/>
+      <w:r>
+        <w:rPr>
+          <w:color w:val="000000"/>
+          <w:sz w:val="20"/>
+          <w:szCs w:val="27"/>
+        </w:rPr>
+        <w:t>total_jobs</w:t>
+      </w:r>
+      <w:proofErr w:type="spellEnd"/>
+      <w:r>
+        <w:rPr>
+          <w:color w:val="000000"/>
+          <w:sz w:val="20"/>
+          <w:szCs w:val="27"/>
+        </w:rPr>
+        <w:t>"</w:t>
+      </w:r>
+      <w:r>
+        <w:rPr>
+          <w:color w:val="000000"/>
+          <w:sz w:val="20"/>
+          <w:szCs w:val="27"/>
+        </w:rPr>
+        <w:t xml:space="preserve"> :  </w:t>
+      </w:r>
+      <w:r>
+        <w:rPr>
+          <w:color w:val="000000"/>
+          <w:sz w:val="20"/>
+          <w:szCs w:val="27"/>
+        </w:rPr>
+        <w:t>"</w:t>
+      </w:r>
+      <w:r>
+        <w:rPr>
+          <w:color w:val="000000"/>
+          <w:sz w:val="20"/>
+          <w:szCs w:val="27"/>
+        </w:rPr>
+        <w:t>28</w:t>
+      </w:r>
+      <w:r>
+        <w:rPr>
+          <w:color w:val="000000"/>
+          <w:sz w:val="20"/>
+          <w:szCs w:val="27"/>
+        </w:rPr>
+        <w:t>"</w:t>
+      </w:r>
+      <w:r>
+        <w:rPr>
+          <w:color w:val="000000"/>
+          <w:sz w:val="20"/>
+          <w:szCs w:val="27"/>
+        </w:rPr>
+        <w:t xml:space="preserve">, </w:t>
+      </w:r>
+      <w:r>
+        <w:rPr>
+          <w:color w:val="000000"/>
+          <w:sz w:val="20"/>
+          <w:szCs w:val="27"/>
+        </w:rPr>
+        <w:t>"</w:t>
+      </w:r>
+      <w:proofErr w:type="spellStart"/>
+      <w:r>
+        <w:rPr>
+          <w:color w:val="000000"/>
+          <w:sz w:val="20"/>
+          <w:szCs w:val="27"/>
+        </w:rPr>
+        <w:t>current_page</w:t>
+      </w:r>
+      <w:proofErr w:type="spellEnd"/>
+      <w:r>
+        <w:rPr>
+          <w:color w:val="000000"/>
+          <w:sz w:val="20"/>
+          <w:szCs w:val="27"/>
+        </w:rPr>
+        <w:t>"</w:t>
+      </w:r>
+      <w:r>
+        <w:rPr>
+          <w:color w:val="000000"/>
+          <w:sz w:val="20"/>
+          <w:szCs w:val="27"/>
+        </w:rPr>
+        <w:t xml:space="preserve">: </w:t>
+      </w:r>
+      <w:r>
+        <w:rPr>
+          <w:color w:val="000000"/>
+          <w:sz w:val="20"/>
+          <w:szCs w:val="27"/>
+        </w:rPr>
+        <w:t>"</w:t>
+      </w:r>
+      <w:r>
+        <w:rPr>
+          <w:color w:val="000000"/>
+          <w:sz w:val="20"/>
+          <w:szCs w:val="27"/>
+        </w:rPr>
+        <w:t>2</w:t>
+      </w:r>
+      <w:r>
+        <w:rPr>
+          <w:color w:val="000000"/>
+          <w:sz w:val="20"/>
+          <w:szCs w:val="27"/>
+        </w:rPr>
+        <w:t>"</w:t>
+      </w:r>
+      <w:r>
+        <w:rPr>
+          <w:color w:val="000000"/>
+          <w:sz w:val="20"/>
+          <w:szCs w:val="27"/>
+        </w:rPr>
+        <w:t xml:space="preserve">, </w:t>
+      </w:r>
+      <w:r>
+        <w:rPr>
+          <w:color w:val="000000"/>
+          <w:sz w:val="20"/>
+          <w:szCs w:val="27"/>
+        </w:rPr>
+        <w:t>"</w:t>
+      </w:r>
+      <w:proofErr w:type="spellStart"/>
+      <w:r>
+        <w:rPr>
+          <w:color w:val="000000"/>
+          <w:sz w:val="20"/>
+          <w:szCs w:val="27"/>
+        </w:rPr>
+        <w:t>per_page</w:t>
+      </w:r>
+      <w:proofErr w:type="spellEnd"/>
+      <w:r>
+        <w:rPr>
+          <w:color w:val="000000"/>
+          <w:sz w:val="20"/>
+          <w:szCs w:val="27"/>
+        </w:rPr>
+        <w:t>"</w:t>
+      </w:r>
+      <w:r>
+        <w:rPr>
+          <w:color w:val="000000"/>
+          <w:sz w:val="20"/>
+          <w:szCs w:val="27"/>
+        </w:rPr>
+        <w:t xml:space="preserve">: </w:t>
+      </w:r>
+      <w:r>
+        <w:rPr>
+          <w:color w:val="000000"/>
+          <w:sz w:val="20"/>
+          <w:szCs w:val="27"/>
+        </w:rPr>
+        <w:t>"</w:t>
+      </w:r>
+      <w:r>
+        <w:rPr>
+          <w:color w:val="000000"/>
+          <w:sz w:val="20"/>
+          <w:szCs w:val="27"/>
+        </w:rPr>
+        <w:t>10</w:t>
+      </w:r>
+      <w:r>
+        <w:rPr>
+          <w:color w:val="000000"/>
+          <w:sz w:val="20"/>
+          <w:szCs w:val="27"/>
+        </w:rPr>
+        <w:t>"</w:t>
+      </w:r>
+      <w:r>
+        <w:rPr>
+          <w:color w:val="000000"/>
+          <w:sz w:val="20"/>
+          <w:szCs w:val="27"/>
+        </w:rPr>
+        <w:t xml:space="preserve">, </w:t>
+      </w:r>
+      <w:r>
+        <w:rPr>
+          <w:color w:val="000000"/>
+          <w:sz w:val="20"/>
+          <w:szCs w:val="27"/>
+        </w:rPr>
+        <w:t>"</w:t>
+      </w:r>
+      <w:proofErr w:type="spellStart"/>
+      <w:r>
+        <w:rPr>
+          <w:color w:val="000000"/>
+          <w:sz w:val="20"/>
+          <w:szCs w:val="27"/>
+        </w:rPr>
+        <w:t>error":"no</w:t>
+      </w:r>
+      <w:proofErr w:type="spellEnd"/>
+      <w:r>
+        <w:rPr>
+          <w:color w:val="000000"/>
+          <w:sz w:val="20"/>
+          <w:szCs w:val="27"/>
+        </w:rPr>
+        <w:t xml:space="preserve"> error"}</w:t>
+      </w:r>
     </w:p>
     <w:p/>
     <w:sectPr>
@@ -9880,6 +13476,7 @@
   <w:style w:type="character" w:default="1" w:styleId="DefaultParagraphFont">
     <w:name w:val="Default Paragraph Font"/>
     <w:uiPriority w:val="1"/>
+    <w:semiHidden/>
     <w:unhideWhenUsed/>
   </w:style>
   <w:style w:type="table" w:default="1" w:styleId="TableNormal">
@@ -10252,7 +13849,7 @@
 </file>
 
 <file path=customXml/itemProps1.xml><?xml version="1.0" encoding="utf-8"?>
-<ds:datastoreItem xmlns:ds="http://schemas.openxmlformats.org/officeDocument/2006/customXml" ds:itemID="{F10FF8D9-ADEE-4CD9-86B8-511DE1108BAA}">
+<ds:datastoreItem xmlns:ds="http://schemas.openxmlformats.org/officeDocument/2006/customXml" ds:itemID="{72F8DDC6-826A-4CFE-A3EF-E94CEC9625A4}">
   <ds:schemaRefs>
     <ds:schemaRef ds:uri="http://schemas.openxmlformats.org/officeDocument/2006/bibliography"/>
   </ds:schemaRefs>

</xml_diff>